<commit_message>
update of meetings communication
</commit_message>
<xml_diff>
--- a/Meeting Log/Meeting Results and Communication.docx
+++ b/Meeting Log/Meeting Results and Communication.docx
@@ -2906,288 +2906,1025 @@
           <w:szCs w:val="32"/>
           <w:lang w:eastAsia="en-AU"/>
         </w:rPr>
-        <w:t>planning for our releases based on the stories d</w:t>
-      </w:r>
+        <w:t>planning for our releases based on the stories developed.</w:t>
+      </w:r>
+    </w:p>
+    <w:p>
+      <w:pPr>
+        <w:spacing w:after="0" w:line="240" w:lineRule="auto"/>
+        <w:rPr>
+          <w:rFonts w:eastAsia="Times New Roman" w:cstheme="minorHAnsi"/>
+          <w:sz w:val="24"/>
+          <w:szCs w:val="32"/>
+          <w:lang w:eastAsia="en-AU"/>
+        </w:rPr>
+      </w:pPr>
+    </w:p>
+    <w:p>
+      <w:pPr>
+        <w:spacing w:after="0" w:line="240" w:lineRule="auto"/>
+        <w:rPr>
+          <w:rFonts w:eastAsia="Times New Roman" w:cstheme="minorHAnsi"/>
+          <w:sz w:val="24"/>
+          <w:szCs w:val="32"/>
+          <w:lang w:eastAsia="en-AU"/>
+        </w:rPr>
+      </w:pPr>
+      <w:r>
+        <w:rPr>
+          <w:rFonts w:eastAsia="Times New Roman" w:cstheme="minorHAnsi"/>
+          <w:sz w:val="24"/>
+          <w:szCs w:val="32"/>
+          <w:lang w:eastAsia="en-AU"/>
+        </w:rPr>
+        <w:t>Release 1 will be done by Matt and Luke</w:t>
+      </w:r>
+    </w:p>
+    <w:p>
+      <w:pPr>
+        <w:spacing w:after="0" w:line="240" w:lineRule="auto"/>
+        <w:rPr>
+          <w:rFonts w:eastAsia="Times New Roman" w:cstheme="minorHAnsi"/>
+          <w:sz w:val="24"/>
+          <w:szCs w:val="32"/>
+          <w:lang w:eastAsia="en-AU"/>
+        </w:rPr>
+      </w:pPr>
+    </w:p>
+    <w:p>
+      <w:pPr>
+        <w:spacing w:after="0" w:line="240" w:lineRule="auto"/>
+        <w:rPr>
+          <w:rFonts w:eastAsia="Times New Roman" w:cstheme="minorHAnsi"/>
+          <w:sz w:val="24"/>
+          <w:szCs w:val="32"/>
+          <w:lang w:eastAsia="en-AU"/>
+        </w:rPr>
+      </w:pPr>
+      <w:r>
+        <w:rPr>
+          <w:rFonts w:eastAsia="Times New Roman" w:cstheme="minorHAnsi"/>
+          <w:sz w:val="24"/>
+          <w:szCs w:val="32"/>
+          <w:lang w:eastAsia="en-AU"/>
+        </w:rPr>
+        <w:t xml:space="preserve">Release 2 will be done by Jacob and </w:t>
+      </w:r>
+      <w:r>
+        <w:rPr>
+          <w:rFonts w:eastAsia="Times New Roman" w:cstheme="minorHAnsi"/>
+          <w:sz w:val="24"/>
+          <w:szCs w:val="32"/>
+          <w:lang w:eastAsia="en-AU"/>
+        </w:rPr>
+        <w:t>M</w:t>
+      </w:r>
+      <w:r>
+        <w:rPr>
+          <w:rFonts w:eastAsia="Times New Roman" w:cstheme="minorHAnsi"/>
+          <w:sz w:val="24"/>
+          <w:szCs w:val="32"/>
+          <w:lang w:eastAsia="en-AU"/>
+        </w:rPr>
+        <w:t>oham</w:t>
+      </w:r>
+      <w:r>
+        <w:rPr>
+          <w:rFonts w:eastAsia="Times New Roman" w:cstheme="minorHAnsi"/>
+          <w:sz w:val="24"/>
+          <w:szCs w:val="32"/>
+          <w:lang w:eastAsia="en-AU"/>
+        </w:rPr>
+        <w:t>m</w:t>
+      </w:r>
+      <w:r>
+        <w:rPr>
+          <w:rFonts w:eastAsia="Times New Roman" w:cstheme="minorHAnsi"/>
+          <w:sz w:val="24"/>
+          <w:szCs w:val="32"/>
+          <w:lang w:eastAsia="en-AU"/>
+        </w:rPr>
+        <w:t>ed</w:t>
+      </w:r>
+    </w:p>
+    <w:p>
+      <w:pPr>
+        <w:spacing w:after="0" w:line="240" w:lineRule="auto"/>
+        <w:rPr>
+          <w:rFonts w:eastAsia="Times New Roman" w:cstheme="minorHAnsi"/>
+          <w:sz w:val="24"/>
+          <w:szCs w:val="32"/>
+          <w:lang w:eastAsia="en-AU"/>
+        </w:rPr>
+      </w:pPr>
+    </w:p>
+    <w:p>
+      <w:pPr>
+        <w:spacing w:after="0" w:line="240" w:lineRule="auto"/>
+        <w:rPr>
+          <w:rFonts w:eastAsia="Times New Roman" w:cstheme="minorHAnsi"/>
+          <w:sz w:val="24"/>
+          <w:szCs w:val="32"/>
+          <w:lang w:eastAsia="en-AU"/>
+        </w:rPr>
+      </w:pPr>
+      <w:r>
+        <w:rPr>
+          <w:rFonts w:eastAsia="Times New Roman" w:cstheme="minorHAnsi"/>
+          <w:sz w:val="24"/>
+          <w:szCs w:val="32"/>
+          <w:lang w:eastAsia="en-AU"/>
+        </w:rPr>
+        <w:t>Release 3 (if needed) will be done by Thomas</w:t>
+      </w:r>
+    </w:p>
+    <w:p>
+      <w:pPr>
+        <w:spacing w:after="0" w:line="240" w:lineRule="auto"/>
+        <w:rPr>
+          <w:rFonts w:eastAsia="Times New Roman" w:cstheme="minorHAnsi"/>
+          <w:sz w:val="24"/>
+          <w:szCs w:val="32"/>
+          <w:lang w:eastAsia="en-AU"/>
+        </w:rPr>
+      </w:pPr>
+      <w:r>
+        <w:rPr>
+          <w:rFonts w:eastAsia="Times New Roman" w:cstheme="minorHAnsi"/>
+          <w:sz w:val="24"/>
+          <w:szCs w:val="32"/>
+          <w:lang w:eastAsia="en-AU"/>
+        </w:rPr>
+        <w:t xml:space="preserve">Thomas </w:t>
+      </w:r>
+      <w:r>
+        <w:rPr>
+          <w:rFonts w:eastAsia="Times New Roman" w:cstheme="minorHAnsi"/>
+          <w:sz w:val="24"/>
+          <w:szCs w:val="32"/>
+          <w:lang w:eastAsia="en-AU"/>
+        </w:rPr>
+        <w:t xml:space="preserve">will </w:t>
+      </w:r>
+      <w:r>
+        <w:rPr>
+          <w:rFonts w:eastAsia="Times New Roman" w:cstheme="minorHAnsi"/>
+          <w:sz w:val="24"/>
+          <w:szCs w:val="32"/>
+          <w:lang w:eastAsia="en-AU"/>
+        </w:rPr>
+        <w:t>aid other releases.</w:t>
+      </w:r>
+    </w:p>
+    <w:p>
+      <w:pPr>
+        <w:spacing w:after="0" w:line="240" w:lineRule="auto"/>
+        <w:rPr>
+          <w:rFonts w:eastAsia="Times New Roman" w:cstheme="minorHAnsi"/>
+          <w:sz w:val="24"/>
+          <w:szCs w:val="32"/>
+          <w:lang w:eastAsia="en-AU"/>
+        </w:rPr>
+      </w:pPr>
+    </w:p>
+    <w:p>
+      <w:pPr>
+        <w:spacing w:after="0" w:line="240" w:lineRule="auto"/>
+        <w:rPr>
+          <w:rFonts w:eastAsia="Times New Roman" w:cstheme="minorHAnsi"/>
+          <w:sz w:val="24"/>
+          <w:szCs w:val="32"/>
+          <w:lang w:eastAsia="en-AU"/>
+        </w:rPr>
+      </w:pPr>
+      <w:r>
+        <w:rPr>
+          <w:rFonts w:eastAsia="Times New Roman" w:cstheme="minorHAnsi"/>
+          <w:sz w:val="24"/>
+          <w:szCs w:val="32"/>
+          <w:lang w:eastAsia="en-AU"/>
+        </w:rPr>
+        <w:t xml:space="preserve">Feature </w:t>
+      </w:r>
+      <w:r>
+        <w:rPr>
+          <w:rFonts w:eastAsia="Times New Roman" w:cstheme="minorHAnsi"/>
+          <w:sz w:val="24"/>
+          <w:szCs w:val="32"/>
+          <w:lang w:eastAsia="en-AU"/>
+        </w:rPr>
+        <w:t>Priorities</w:t>
+      </w:r>
+    </w:p>
+    <w:p>
+      <w:pPr>
+        <w:spacing w:after="0" w:line="240" w:lineRule="auto"/>
+        <w:rPr>
+          <w:rFonts w:eastAsia="Times New Roman" w:cstheme="minorHAnsi"/>
+          <w:sz w:val="24"/>
+          <w:szCs w:val="32"/>
+          <w:lang w:eastAsia="en-AU"/>
+        </w:rPr>
+      </w:pPr>
+      <w:r>
+        <w:rPr>
+          <w:rFonts w:eastAsia="Times New Roman" w:cstheme="minorHAnsi"/>
+          <w:sz w:val="24"/>
+          <w:szCs w:val="32"/>
+          <w:lang w:eastAsia="en-AU"/>
+        </w:rPr>
+        <w:t>Home page and the Database are our current priorities and should be done in sprint 1 and release 1</w:t>
+      </w:r>
+    </w:p>
+    <w:p>
+      <w:pPr>
+        <w:spacing w:after="0" w:line="240" w:lineRule="auto"/>
+        <w:rPr>
+          <w:rFonts w:eastAsia="Times New Roman" w:cstheme="minorHAnsi"/>
+          <w:sz w:val="24"/>
+          <w:szCs w:val="32"/>
+          <w:lang w:eastAsia="en-AU"/>
+        </w:rPr>
+      </w:pPr>
+    </w:p>
+    <w:p>
+      <w:pPr>
+        <w:spacing w:after="0" w:line="240" w:lineRule="auto"/>
+        <w:rPr>
+          <w:rFonts w:eastAsia="Times New Roman" w:cstheme="minorHAnsi"/>
+          <w:b/>
+          <w:sz w:val="32"/>
+          <w:szCs w:val="32"/>
+          <w:lang w:eastAsia="en-AU"/>
+        </w:rPr>
+      </w:pPr>
+      <w:r>
+        <w:rPr>
+          <w:rFonts w:eastAsia="Times New Roman" w:cstheme="minorHAnsi"/>
+          <w:b/>
+          <w:sz w:val="32"/>
+          <w:szCs w:val="32"/>
+          <w:lang w:eastAsia="en-AU"/>
+        </w:rPr>
+        <w:t xml:space="preserve">Release Planning - </w:t>
+      </w:r>
+      <w:r>
+        <w:rPr>
+          <w:rFonts w:eastAsia="Times New Roman" w:cstheme="minorHAnsi"/>
+          <w:b/>
+          <w:sz w:val="32"/>
+          <w:szCs w:val="32"/>
+          <w:lang w:eastAsia="en-AU"/>
+        </w:rPr>
+        <w:t>Seventh</w:t>
+      </w:r>
+      <w:r>
+        <w:rPr>
+          <w:rFonts w:eastAsia="Times New Roman" w:cstheme="minorHAnsi"/>
+          <w:b/>
+          <w:sz w:val="32"/>
+          <w:szCs w:val="32"/>
+          <w:lang w:eastAsia="en-AU"/>
+        </w:rPr>
+        <w:t xml:space="preserve"> Meeting results</w:t>
+      </w:r>
+      <w:r>
+        <w:rPr>
+          <w:rFonts w:eastAsia="Times New Roman" w:cstheme="minorHAnsi"/>
+          <w:b/>
+          <w:sz w:val="32"/>
+          <w:szCs w:val="32"/>
+          <w:lang w:eastAsia="en-AU"/>
+        </w:rPr>
+        <w:t xml:space="preserve"> (16/08/2018)</w:t>
+      </w:r>
+    </w:p>
+    <w:p>
+      <w:pPr>
+        <w:spacing w:after="0" w:line="240" w:lineRule="auto"/>
+        <w:rPr>
+          <w:rFonts w:eastAsia="Times New Roman" w:cstheme="minorHAnsi"/>
+          <w:sz w:val="24"/>
+          <w:szCs w:val="32"/>
+          <w:lang w:eastAsia="en-AU"/>
+        </w:rPr>
+      </w:pPr>
+      <w:r>
+        <w:rPr>
+          <w:rFonts w:eastAsia="Times New Roman" w:cstheme="minorHAnsi"/>
+          <w:sz w:val="24"/>
+          <w:szCs w:val="32"/>
+          <w:lang w:eastAsia="en-AU"/>
+        </w:rPr>
+        <w:t>The group has discussed, and stories have been grouped</w:t>
+      </w:r>
+      <w:r>
+        <w:rPr>
+          <w:rFonts w:eastAsia="Times New Roman" w:cstheme="minorHAnsi"/>
+          <w:sz w:val="24"/>
+          <w:szCs w:val="32"/>
+          <w:lang w:eastAsia="en-AU"/>
+        </w:rPr>
+        <w:t xml:space="preserve"> roughly into </w:t>
+      </w:r>
+      <w:r>
+        <w:rPr>
+          <w:rFonts w:eastAsia="Times New Roman" w:cstheme="minorHAnsi"/>
+          <w:sz w:val="24"/>
+          <w:szCs w:val="32"/>
+          <w:lang w:eastAsia="en-AU"/>
+        </w:rPr>
+        <w:t>releases</w:t>
+      </w:r>
+      <w:r>
+        <w:rPr>
+          <w:rFonts w:eastAsia="Times New Roman" w:cstheme="minorHAnsi"/>
+          <w:sz w:val="24"/>
+          <w:szCs w:val="32"/>
+          <w:lang w:eastAsia="en-AU"/>
+        </w:rPr>
+        <w:t xml:space="preserve">. </w:t>
+      </w:r>
+    </w:p>
+    <w:p>
+      <w:pPr>
+        <w:spacing w:after="0" w:line="240" w:lineRule="auto"/>
+        <w:rPr>
+          <w:rFonts w:eastAsia="Times New Roman" w:cstheme="minorHAnsi"/>
+          <w:sz w:val="24"/>
+          <w:szCs w:val="32"/>
+          <w:lang w:eastAsia="en-AU"/>
+        </w:rPr>
+      </w:pPr>
+    </w:p>
+    <w:p>
+      <w:pPr>
+        <w:spacing w:after="0" w:line="240" w:lineRule="auto"/>
+        <w:rPr>
+          <w:rFonts w:eastAsia="Times New Roman" w:cstheme="minorHAnsi"/>
+          <w:sz w:val="24"/>
+          <w:szCs w:val="32"/>
+          <w:lang w:eastAsia="en-AU"/>
+        </w:rPr>
+      </w:pPr>
+      <w:r>
+        <w:rPr>
+          <w:rFonts w:eastAsia="Times New Roman" w:cstheme="minorHAnsi"/>
+          <w:sz w:val="24"/>
+          <w:szCs w:val="32"/>
+          <w:lang w:eastAsia="en-AU"/>
+        </w:rPr>
+        <w:t>For the first release we will aim to develop the following:</w:t>
+      </w:r>
+    </w:p>
+    <w:p>
+      <w:pPr>
+        <w:pStyle w:val="ListParagraph"/>
+        <w:numPr>
+          <w:ilvl w:val="0"/>
+          <w:numId w:val="12"/>
+        </w:numPr>
+        <w:spacing w:after="0" w:line="240" w:lineRule="auto"/>
+        <w:rPr>
+          <w:rFonts w:eastAsia="Times New Roman" w:cstheme="minorHAnsi"/>
+          <w:sz w:val="24"/>
+          <w:szCs w:val="32"/>
+          <w:lang w:eastAsia="en-AU"/>
+        </w:rPr>
+      </w:pPr>
+      <w:r>
+        <w:rPr>
+          <w:rFonts w:eastAsia="Times New Roman" w:cstheme="minorHAnsi"/>
+          <w:sz w:val="24"/>
+          <w:szCs w:val="32"/>
+          <w:lang w:eastAsia="en-AU"/>
+        </w:rPr>
+        <w:t>Visual Presentation</w:t>
+      </w:r>
+    </w:p>
+    <w:p>
+      <w:pPr>
+        <w:pStyle w:val="ListParagraph"/>
+        <w:numPr>
+          <w:ilvl w:val="0"/>
+          <w:numId w:val="12"/>
+        </w:numPr>
+        <w:spacing w:after="0" w:line="240" w:lineRule="auto"/>
+        <w:rPr>
+          <w:rFonts w:eastAsia="Times New Roman" w:cstheme="minorHAnsi"/>
+          <w:sz w:val="24"/>
+          <w:szCs w:val="32"/>
+          <w:lang w:eastAsia="en-AU"/>
+        </w:rPr>
+      </w:pPr>
+      <w:r>
+        <w:rPr>
+          <w:rFonts w:eastAsia="Times New Roman" w:cstheme="minorHAnsi"/>
+          <w:sz w:val="24"/>
+          <w:szCs w:val="32"/>
+          <w:lang w:eastAsia="en-AU"/>
+        </w:rPr>
+        <w:t>Searching</w:t>
+      </w:r>
+    </w:p>
+    <w:p>
+      <w:pPr>
+        <w:pStyle w:val="ListParagraph"/>
+        <w:numPr>
+          <w:ilvl w:val="0"/>
+          <w:numId w:val="12"/>
+        </w:numPr>
+        <w:spacing w:after="0" w:line="240" w:lineRule="auto"/>
+        <w:rPr>
+          <w:rFonts w:eastAsia="Times New Roman" w:cstheme="minorHAnsi"/>
+          <w:sz w:val="24"/>
+          <w:szCs w:val="32"/>
+          <w:lang w:eastAsia="en-AU"/>
+        </w:rPr>
+      </w:pPr>
+      <w:r>
+        <w:rPr>
+          <w:rFonts w:eastAsia="Times New Roman" w:cstheme="minorHAnsi"/>
+          <w:sz w:val="24"/>
+          <w:szCs w:val="32"/>
+          <w:lang w:eastAsia="en-AU"/>
+        </w:rPr>
+        <w:t>User Authentication</w:t>
+      </w:r>
+    </w:p>
+    <w:p>
+      <w:pPr>
+        <w:pStyle w:val="ListParagraph"/>
+        <w:numPr>
+          <w:ilvl w:val="0"/>
+          <w:numId w:val="12"/>
+        </w:numPr>
+        <w:spacing w:after="0" w:line="240" w:lineRule="auto"/>
+        <w:rPr>
+          <w:rFonts w:eastAsia="Times New Roman" w:cstheme="minorHAnsi"/>
+          <w:sz w:val="24"/>
+          <w:szCs w:val="32"/>
+          <w:lang w:eastAsia="en-AU"/>
+        </w:rPr>
+      </w:pPr>
+      <w:r>
+        <w:rPr>
+          <w:rFonts w:eastAsia="Times New Roman" w:cstheme="minorHAnsi"/>
+          <w:sz w:val="24"/>
+          <w:szCs w:val="32"/>
+          <w:lang w:eastAsia="en-AU"/>
+        </w:rPr>
+        <w:t>Database Redesign</w:t>
+      </w:r>
+    </w:p>
+    <w:p>
+      <w:pPr>
+        <w:spacing w:after="0" w:line="240" w:lineRule="auto"/>
+        <w:rPr>
+          <w:rFonts w:eastAsia="Times New Roman" w:cstheme="minorHAnsi"/>
+          <w:sz w:val="24"/>
+          <w:szCs w:val="32"/>
+          <w:lang w:eastAsia="en-AU"/>
+        </w:rPr>
+      </w:pPr>
+    </w:p>
+    <w:p>
+      <w:pPr>
+        <w:spacing w:after="0" w:line="240" w:lineRule="auto"/>
+        <w:rPr>
+          <w:rFonts w:eastAsia="Times New Roman" w:cstheme="minorHAnsi"/>
+          <w:sz w:val="24"/>
+          <w:szCs w:val="32"/>
+          <w:lang w:eastAsia="en-AU"/>
+        </w:rPr>
+      </w:pPr>
+      <w:r>
+        <w:rPr>
+          <w:rFonts w:eastAsia="Times New Roman" w:cstheme="minorHAnsi"/>
+          <w:sz w:val="24"/>
+          <w:szCs w:val="32"/>
+          <w:lang w:eastAsia="en-AU"/>
+        </w:rPr>
+        <w:t>Second Release:</w:t>
+      </w:r>
+    </w:p>
+    <w:p>
+      <w:pPr>
+        <w:pStyle w:val="ListParagraph"/>
+        <w:numPr>
+          <w:ilvl w:val="0"/>
+          <w:numId w:val="13"/>
+        </w:numPr>
+        <w:spacing w:after="0" w:line="240" w:lineRule="auto"/>
+        <w:rPr>
+          <w:rFonts w:eastAsia="Times New Roman" w:cstheme="minorHAnsi"/>
+          <w:sz w:val="24"/>
+          <w:szCs w:val="32"/>
+          <w:lang w:eastAsia="en-AU"/>
+        </w:rPr>
+      </w:pPr>
+      <w:r>
+        <w:rPr>
+          <w:rFonts w:eastAsia="Times New Roman" w:cstheme="minorHAnsi"/>
+          <w:sz w:val="24"/>
+          <w:szCs w:val="32"/>
+          <w:lang w:eastAsia="en-AU"/>
+        </w:rPr>
+        <w:t>Car Recommendation</w:t>
+      </w:r>
+    </w:p>
+    <w:p>
+      <w:pPr>
+        <w:pStyle w:val="ListParagraph"/>
+        <w:numPr>
+          <w:ilvl w:val="0"/>
+          <w:numId w:val="13"/>
+        </w:numPr>
+        <w:spacing w:after="0" w:line="240" w:lineRule="auto"/>
+        <w:rPr>
+          <w:rFonts w:eastAsia="Times New Roman" w:cstheme="minorHAnsi"/>
+          <w:sz w:val="24"/>
+          <w:szCs w:val="32"/>
+          <w:lang w:eastAsia="en-AU"/>
+        </w:rPr>
+      </w:pPr>
+      <w:r>
+        <w:rPr>
+          <w:rFonts w:eastAsia="Times New Roman" w:cstheme="minorHAnsi"/>
+          <w:sz w:val="24"/>
+          <w:szCs w:val="32"/>
+          <w:lang w:eastAsia="en-AU"/>
+        </w:rPr>
+        <w:t>Information Reporting</w:t>
+      </w:r>
+    </w:p>
+    <w:p>
+      <w:pPr>
+        <w:pStyle w:val="ListParagraph"/>
+        <w:numPr>
+          <w:ilvl w:val="0"/>
+          <w:numId w:val="13"/>
+        </w:numPr>
+        <w:spacing w:after="0" w:line="240" w:lineRule="auto"/>
+        <w:rPr>
+          <w:rFonts w:eastAsia="Times New Roman" w:cstheme="minorHAnsi"/>
+          <w:sz w:val="24"/>
+          <w:szCs w:val="32"/>
+          <w:lang w:eastAsia="en-AU"/>
+        </w:rPr>
+      </w:pPr>
+      <w:r>
+        <w:rPr>
+          <w:rFonts w:eastAsia="Times New Roman" w:cstheme="minorHAnsi"/>
+          <w:sz w:val="24"/>
+          <w:szCs w:val="32"/>
+          <w:lang w:eastAsia="en-AU"/>
+        </w:rPr>
+        <w:t>App Responsiveness</w:t>
+      </w:r>
+    </w:p>
+    <w:p>
+      <w:pPr>
+        <w:spacing w:after="0" w:line="240" w:lineRule="auto"/>
+        <w:rPr>
+          <w:rFonts w:eastAsia="Times New Roman" w:cstheme="minorHAnsi"/>
+          <w:sz w:val="24"/>
+          <w:szCs w:val="32"/>
+          <w:lang w:eastAsia="en-AU"/>
+        </w:rPr>
+      </w:pPr>
+    </w:p>
+    <w:p>
+      <w:pPr>
+        <w:spacing w:after="0" w:line="240" w:lineRule="auto"/>
+        <w:rPr>
+          <w:rFonts w:eastAsia="Times New Roman" w:cstheme="minorHAnsi"/>
+          <w:sz w:val="24"/>
+          <w:szCs w:val="32"/>
+          <w:lang w:eastAsia="en-AU"/>
+        </w:rPr>
+      </w:pPr>
+      <w:r>
+        <w:rPr>
+          <w:rFonts w:eastAsia="Times New Roman" w:cstheme="minorHAnsi"/>
+          <w:sz w:val="24"/>
+          <w:szCs w:val="32"/>
+          <w:lang w:eastAsia="en-AU"/>
+        </w:rPr>
+        <w:t>Third Release:</w:t>
+      </w:r>
+    </w:p>
+    <w:p>
+      <w:pPr>
+        <w:pStyle w:val="ListParagraph"/>
+        <w:numPr>
+          <w:ilvl w:val="0"/>
+          <w:numId w:val="14"/>
+        </w:numPr>
+        <w:spacing w:after="0" w:line="240" w:lineRule="auto"/>
+        <w:rPr>
+          <w:rFonts w:eastAsia="Times New Roman" w:cstheme="minorHAnsi"/>
+          <w:sz w:val="24"/>
+          <w:szCs w:val="32"/>
+          <w:lang w:eastAsia="en-AU"/>
+        </w:rPr>
+      </w:pPr>
+      <w:r>
+        <w:rPr>
+          <w:rFonts w:eastAsia="Times New Roman" w:cstheme="minorHAnsi"/>
+          <w:sz w:val="24"/>
+          <w:szCs w:val="32"/>
+          <w:lang w:eastAsia="en-AU"/>
+        </w:rPr>
+        <w:lastRenderedPageBreak/>
+        <w:t>Customer Aid</w:t>
+      </w:r>
+    </w:p>
+    <w:p>
+      <w:pPr>
+        <w:pStyle w:val="ListParagraph"/>
+        <w:numPr>
+          <w:ilvl w:val="0"/>
+          <w:numId w:val="14"/>
+        </w:numPr>
+        <w:spacing w:after="0" w:line="240" w:lineRule="auto"/>
+        <w:rPr>
+          <w:rFonts w:eastAsia="Times New Roman" w:cstheme="minorHAnsi"/>
+          <w:sz w:val="24"/>
+          <w:szCs w:val="32"/>
+          <w:lang w:eastAsia="en-AU"/>
+        </w:rPr>
+      </w:pPr>
+      <w:r>
+        <w:rPr>
+          <w:rFonts w:eastAsia="Times New Roman" w:cstheme="minorHAnsi"/>
+          <w:sz w:val="24"/>
+          <w:szCs w:val="32"/>
+          <w:lang w:eastAsia="en-AU"/>
+        </w:rPr>
+        <w:t>User Service</w:t>
+      </w:r>
+    </w:p>
+    <w:p>
+      <w:pPr>
+        <w:spacing w:after="0" w:line="240" w:lineRule="auto"/>
+        <w:rPr>
+          <w:rFonts w:eastAsia="Times New Roman" w:cstheme="minorHAnsi"/>
+          <w:sz w:val="24"/>
+          <w:szCs w:val="32"/>
+          <w:lang w:eastAsia="en-AU"/>
+        </w:rPr>
+      </w:pPr>
+    </w:p>
+    <w:p>
+      <w:pPr>
+        <w:spacing w:after="0" w:line="240" w:lineRule="auto"/>
+        <w:rPr>
+          <w:rFonts w:eastAsia="Times New Roman" w:cstheme="minorHAnsi"/>
+          <w:sz w:val="24"/>
+          <w:szCs w:val="32"/>
+          <w:lang w:eastAsia="en-AU"/>
+        </w:rPr>
+      </w:pPr>
+      <w:r>
+        <w:rPr>
+          <w:rFonts w:eastAsia="Times New Roman" w:cstheme="minorHAnsi"/>
+          <w:sz w:val="24"/>
+          <w:szCs w:val="32"/>
+          <w:lang w:eastAsia="en-AU"/>
+        </w:rPr>
+        <w:t>From here we will need to further break the individual stories down into sprints, define the specific tasking, and how the items will be linked together.</w:t>
+      </w:r>
+    </w:p>
+    <w:p>
+      <w:pPr>
+        <w:spacing w:after="0" w:line="240" w:lineRule="auto"/>
+        <w:rPr>
+          <w:rFonts w:eastAsia="Times New Roman" w:cstheme="minorHAnsi"/>
+          <w:b/>
+          <w:sz w:val="32"/>
+          <w:szCs w:val="32"/>
+          <w:lang w:eastAsia="en-AU"/>
+        </w:rPr>
+      </w:pPr>
+    </w:p>
+    <w:p>
+      <w:pPr>
+        <w:spacing w:after="0" w:line="240" w:lineRule="auto"/>
+        <w:rPr>
+          <w:rFonts w:eastAsia="Times New Roman" w:cstheme="minorHAnsi"/>
+          <w:b/>
+          <w:sz w:val="32"/>
+          <w:szCs w:val="32"/>
+          <w:lang w:eastAsia="en-AU"/>
+        </w:rPr>
+      </w:pPr>
+      <w:r>
+        <w:rPr>
+          <w:rFonts w:eastAsia="Times New Roman" w:cstheme="minorHAnsi"/>
+          <w:b/>
+          <w:sz w:val="32"/>
+          <w:szCs w:val="32"/>
+          <w:lang w:eastAsia="en-AU"/>
+        </w:rPr>
+        <w:t>Planning Update - Eighth</w:t>
+      </w:r>
+      <w:r>
+        <w:rPr>
+          <w:rFonts w:eastAsia="Times New Roman" w:cstheme="minorHAnsi"/>
+          <w:b/>
+          <w:sz w:val="32"/>
+          <w:szCs w:val="32"/>
+          <w:lang w:eastAsia="en-AU"/>
+        </w:rPr>
+        <w:t xml:space="preserve"> Meeting results</w:t>
+      </w:r>
+      <w:r>
+        <w:rPr>
+          <w:rFonts w:eastAsia="Times New Roman" w:cstheme="minorHAnsi"/>
+          <w:b/>
+          <w:sz w:val="32"/>
+          <w:szCs w:val="32"/>
+          <w:lang w:eastAsia="en-AU"/>
+        </w:rPr>
+        <w:t xml:space="preserve"> (19/08/2018)</w:t>
+      </w:r>
+    </w:p>
+    <w:p>
+      <w:pPr>
+        <w:spacing w:after="0" w:line="240" w:lineRule="auto"/>
+        <w:rPr>
+          <w:rFonts w:eastAsia="Times New Roman" w:cstheme="minorHAnsi"/>
+          <w:sz w:val="24"/>
+          <w:szCs w:val="32"/>
+          <w:lang w:eastAsia="en-AU"/>
+        </w:rPr>
+      </w:pPr>
+      <w:r>
+        <w:rPr>
+          <w:rFonts w:eastAsia="Times New Roman" w:cstheme="minorHAnsi"/>
+          <w:sz w:val="24"/>
+          <w:szCs w:val="32"/>
+          <w:lang w:eastAsia="en-AU"/>
+        </w:rPr>
+        <w:t>The result of this meeting has provided the group with the list of stories allocated to Sprint One. These are as follows:</w:t>
+      </w:r>
+    </w:p>
+    <w:p>
+      <w:pPr>
+        <w:spacing w:after="0" w:line="240" w:lineRule="auto"/>
+        <w:rPr>
+          <w:rFonts w:eastAsia="Times New Roman" w:cstheme="minorHAnsi"/>
+          <w:sz w:val="24"/>
+          <w:szCs w:val="32"/>
+          <w:lang w:eastAsia="en-AU"/>
+        </w:rPr>
+      </w:pPr>
+    </w:p>
+    <w:p>
+      <w:pPr>
+        <w:pStyle w:val="ListParagraph"/>
+        <w:numPr>
+          <w:ilvl w:val="0"/>
+          <w:numId w:val="15"/>
+        </w:numPr>
+        <w:spacing w:after="0" w:line="240" w:lineRule="auto"/>
+        <w:rPr>
+          <w:rFonts w:eastAsia="Times New Roman" w:cstheme="minorHAnsi"/>
+          <w:sz w:val="24"/>
+          <w:szCs w:val="32"/>
+          <w:lang w:eastAsia="en-AU"/>
+        </w:rPr>
+      </w:pPr>
+      <w:r>
+        <w:rPr>
+          <w:rFonts w:eastAsia="Times New Roman" w:cstheme="minorHAnsi"/>
+          <w:sz w:val="24"/>
+          <w:szCs w:val="32"/>
+          <w:lang w:eastAsia="en-AU"/>
+        </w:rPr>
+        <w:t>Home Page</w:t>
+      </w:r>
+    </w:p>
+    <w:p>
+      <w:pPr>
+        <w:pStyle w:val="ListParagraph"/>
+        <w:numPr>
+          <w:ilvl w:val="0"/>
+          <w:numId w:val="15"/>
+        </w:numPr>
+        <w:spacing w:after="0" w:line="240" w:lineRule="auto"/>
+        <w:rPr>
+          <w:rFonts w:eastAsia="Times New Roman" w:cstheme="minorHAnsi"/>
+          <w:sz w:val="24"/>
+          <w:szCs w:val="32"/>
+          <w:lang w:eastAsia="en-AU"/>
+        </w:rPr>
+      </w:pPr>
+      <w:r>
+        <w:rPr>
+          <w:rFonts w:eastAsia="Times New Roman" w:cstheme="minorHAnsi"/>
+          <w:sz w:val="24"/>
+          <w:szCs w:val="32"/>
+          <w:lang w:eastAsia="en-AU"/>
+        </w:rPr>
+        <w:t>Database</w:t>
+      </w:r>
+    </w:p>
+    <w:p>
+      <w:pPr>
+        <w:pStyle w:val="ListParagraph"/>
+        <w:numPr>
+          <w:ilvl w:val="0"/>
+          <w:numId w:val="15"/>
+        </w:numPr>
+        <w:spacing w:after="0" w:line="240" w:lineRule="auto"/>
+        <w:rPr>
+          <w:rFonts w:eastAsia="Times New Roman" w:cstheme="minorHAnsi"/>
+          <w:sz w:val="24"/>
+          <w:szCs w:val="32"/>
+          <w:lang w:eastAsia="en-AU"/>
+        </w:rPr>
+      </w:pPr>
+      <w:r>
+        <w:rPr>
+          <w:rFonts w:eastAsia="Times New Roman" w:cstheme="minorHAnsi"/>
+          <w:sz w:val="24"/>
+          <w:szCs w:val="32"/>
+          <w:lang w:eastAsia="en-AU"/>
+        </w:rPr>
+        <w:t>Car Info Page</w:t>
+      </w:r>
+    </w:p>
+    <w:p>
+      <w:pPr>
+        <w:pStyle w:val="ListParagraph"/>
+        <w:numPr>
+          <w:ilvl w:val="0"/>
+          <w:numId w:val="15"/>
+        </w:numPr>
+        <w:spacing w:after="0" w:line="240" w:lineRule="auto"/>
+        <w:rPr>
+          <w:rFonts w:eastAsia="Times New Roman" w:cstheme="minorHAnsi"/>
+          <w:sz w:val="24"/>
+          <w:szCs w:val="32"/>
+          <w:lang w:eastAsia="en-AU"/>
+        </w:rPr>
+      </w:pPr>
+      <w:r>
+        <w:rPr>
+          <w:rFonts w:eastAsia="Times New Roman" w:cstheme="minorHAnsi"/>
+          <w:sz w:val="24"/>
+          <w:szCs w:val="32"/>
+          <w:lang w:eastAsia="en-AU"/>
+        </w:rPr>
+        <w:t>Reporting Page</w:t>
+      </w:r>
+    </w:p>
+    <w:p>
+      <w:pPr>
+        <w:pStyle w:val="ListParagraph"/>
+        <w:numPr>
+          <w:ilvl w:val="0"/>
+          <w:numId w:val="15"/>
+        </w:numPr>
+        <w:spacing w:after="0" w:line="240" w:lineRule="auto"/>
+        <w:rPr>
+          <w:rFonts w:eastAsia="Times New Roman" w:cstheme="minorHAnsi"/>
+          <w:sz w:val="24"/>
+          <w:szCs w:val="32"/>
+          <w:lang w:eastAsia="en-AU"/>
+        </w:rPr>
+      </w:pPr>
+      <w:r>
+        <w:rPr>
+          <w:rFonts w:eastAsia="Times New Roman" w:cstheme="minorHAnsi"/>
+          <w:sz w:val="24"/>
+          <w:szCs w:val="32"/>
+          <w:lang w:eastAsia="en-AU"/>
+        </w:rPr>
+        <w:t>Customer Profile Page</w:t>
+      </w:r>
+    </w:p>
+    <w:p>
+      <w:pPr>
+        <w:pStyle w:val="ListParagraph"/>
+        <w:spacing w:after="0" w:line="240" w:lineRule="auto"/>
+        <w:rPr>
+          <w:rFonts w:eastAsia="Times New Roman" w:cstheme="minorHAnsi"/>
+          <w:sz w:val="24"/>
+          <w:szCs w:val="32"/>
+          <w:lang w:eastAsia="en-AU"/>
+        </w:rPr>
+      </w:pPr>
+    </w:p>
+    <w:p>
+      <w:pPr>
+        <w:spacing w:after="0" w:line="240" w:lineRule="auto"/>
+        <w:rPr>
+          <w:rFonts w:eastAsia="Times New Roman" w:cstheme="minorHAnsi"/>
+          <w:sz w:val="24"/>
+          <w:szCs w:val="32"/>
+          <w:lang w:eastAsia="en-AU"/>
+        </w:rPr>
+      </w:pPr>
+      <w:r>
+        <w:rPr>
+          <w:rFonts w:eastAsia="Times New Roman" w:cstheme="minorHAnsi"/>
+          <w:sz w:val="24"/>
+          <w:szCs w:val="32"/>
+          <w:lang w:eastAsia="en-AU"/>
+        </w:rPr>
+        <w:t>The taskings have been defined to a standard that provides us an idea of how to accomplish the stories during the sprint. We will need to further elaborate on the necessary taskings before we begin Sprint One. This will be developed over the next few days.</w:t>
+      </w:r>
+    </w:p>
+    <w:p>
+      <w:pPr>
+        <w:spacing w:after="0" w:line="240" w:lineRule="auto"/>
+        <w:rPr>
+          <w:rFonts w:eastAsia="Times New Roman" w:cstheme="minorHAnsi"/>
+          <w:sz w:val="24"/>
+          <w:szCs w:val="32"/>
+          <w:lang w:eastAsia="en-AU"/>
+        </w:rPr>
+      </w:pPr>
+    </w:p>
+    <w:p>
+      <w:pPr>
+        <w:spacing w:after="0" w:line="240" w:lineRule="auto"/>
+        <w:rPr>
+          <w:rFonts w:eastAsia="Times New Roman" w:cstheme="minorHAnsi"/>
+          <w:b/>
+          <w:sz w:val="32"/>
+          <w:szCs w:val="32"/>
+          <w:lang w:eastAsia="en-AU"/>
+        </w:rPr>
+      </w:pPr>
+      <w:r>
+        <w:rPr>
+          <w:rFonts w:eastAsia="Times New Roman" w:cstheme="minorHAnsi"/>
+          <w:b/>
+          <w:sz w:val="32"/>
+          <w:szCs w:val="32"/>
+          <w:lang w:eastAsia="en-AU"/>
+        </w:rPr>
+        <w:t>Finalising Sprint Plan - Ninth</w:t>
+      </w:r>
+      <w:r>
+        <w:rPr>
+          <w:rFonts w:eastAsia="Times New Roman" w:cstheme="minorHAnsi"/>
+          <w:b/>
+          <w:sz w:val="32"/>
+          <w:szCs w:val="32"/>
+          <w:lang w:eastAsia="en-AU"/>
+        </w:rPr>
+        <w:t xml:space="preserve"> Meeting results</w:t>
+      </w:r>
+      <w:r>
+        <w:rPr>
+          <w:rFonts w:eastAsia="Times New Roman" w:cstheme="minorHAnsi"/>
+          <w:b/>
+          <w:sz w:val="32"/>
+          <w:szCs w:val="32"/>
+          <w:lang w:eastAsia="en-AU"/>
+        </w:rPr>
+        <w:t xml:space="preserve"> (21/08/2018)</w:t>
+      </w:r>
+    </w:p>
+    <w:p>
+      <w:pPr>
+        <w:spacing w:after="0" w:line="240" w:lineRule="auto"/>
+        <w:rPr>
+          <w:rFonts w:eastAsia="Times New Roman" w:cstheme="minorHAnsi"/>
+          <w:b/>
+          <w:sz w:val="32"/>
+          <w:szCs w:val="32"/>
+          <w:lang w:eastAsia="en-AU"/>
+        </w:rPr>
+      </w:pPr>
       <w:bookmarkStart w:id="0" w:name="_GoBack"/>
       <w:bookmarkEnd w:id="0"/>
-      <w:r>
-        <w:rPr>
-          <w:rFonts w:eastAsia="Times New Roman" w:cstheme="minorHAnsi"/>
-          <w:sz w:val="24"/>
-          <w:szCs w:val="32"/>
-          <w:lang w:eastAsia="en-AU"/>
-        </w:rPr>
-        <w:t>eveloped.</w:t>
-      </w:r>
-    </w:p>
-    <w:p>
-      <w:pPr>
-        <w:spacing w:after="0" w:line="240" w:lineRule="auto"/>
-        <w:rPr>
-          <w:rFonts w:eastAsia="Times New Roman" w:cstheme="minorHAnsi"/>
-          <w:sz w:val="24"/>
-          <w:szCs w:val="32"/>
-          <w:lang w:eastAsia="en-AU"/>
-        </w:rPr>
-      </w:pPr>
-    </w:p>
-    <w:p>
-      <w:pPr>
-        <w:spacing w:after="0" w:line="240" w:lineRule="auto"/>
-        <w:rPr>
-          <w:rFonts w:eastAsia="Times New Roman" w:cstheme="minorHAnsi"/>
-          <w:sz w:val="24"/>
-          <w:szCs w:val="32"/>
-          <w:lang w:eastAsia="en-AU"/>
-        </w:rPr>
-      </w:pPr>
-      <w:r>
-        <w:rPr>
-          <w:rFonts w:eastAsia="Times New Roman" w:cstheme="minorHAnsi"/>
-          <w:sz w:val="24"/>
-          <w:szCs w:val="32"/>
-          <w:lang w:eastAsia="en-AU"/>
-        </w:rPr>
-        <w:t>Release 1 will be done by Matt and Luke</w:t>
-      </w:r>
-    </w:p>
-    <w:p>
-      <w:pPr>
-        <w:spacing w:after="0" w:line="240" w:lineRule="auto"/>
-        <w:rPr>
-          <w:rFonts w:eastAsia="Times New Roman" w:cstheme="minorHAnsi"/>
-          <w:sz w:val="24"/>
-          <w:szCs w:val="32"/>
-          <w:lang w:eastAsia="en-AU"/>
-        </w:rPr>
-      </w:pPr>
-    </w:p>
-    <w:p>
-      <w:pPr>
-        <w:spacing w:after="0" w:line="240" w:lineRule="auto"/>
-        <w:rPr>
-          <w:rFonts w:eastAsia="Times New Roman" w:cstheme="minorHAnsi"/>
-          <w:sz w:val="24"/>
-          <w:szCs w:val="32"/>
-          <w:lang w:eastAsia="en-AU"/>
-        </w:rPr>
-      </w:pPr>
-      <w:r>
-        <w:rPr>
-          <w:rFonts w:eastAsia="Times New Roman" w:cstheme="minorHAnsi"/>
-          <w:sz w:val="24"/>
-          <w:szCs w:val="32"/>
-          <w:lang w:eastAsia="en-AU"/>
-        </w:rPr>
-        <w:t xml:space="preserve">Release 2 will be done by Jacob and </w:t>
-      </w:r>
-      <w:r>
-        <w:rPr>
-          <w:rFonts w:eastAsia="Times New Roman" w:cstheme="minorHAnsi"/>
-          <w:sz w:val="24"/>
-          <w:szCs w:val="32"/>
-          <w:lang w:eastAsia="en-AU"/>
-        </w:rPr>
-        <w:t>M</w:t>
-      </w:r>
-      <w:r>
-        <w:rPr>
-          <w:rFonts w:eastAsia="Times New Roman" w:cstheme="minorHAnsi"/>
-          <w:sz w:val="24"/>
-          <w:szCs w:val="32"/>
-          <w:lang w:eastAsia="en-AU"/>
-        </w:rPr>
-        <w:t>oham</w:t>
-      </w:r>
-      <w:r>
-        <w:rPr>
-          <w:rFonts w:eastAsia="Times New Roman" w:cstheme="minorHAnsi"/>
-          <w:sz w:val="24"/>
-          <w:szCs w:val="32"/>
-          <w:lang w:eastAsia="en-AU"/>
-        </w:rPr>
-        <w:t>m</w:t>
-      </w:r>
-      <w:r>
-        <w:rPr>
-          <w:rFonts w:eastAsia="Times New Roman" w:cstheme="minorHAnsi"/>
-          <w:sz w:val="24"/>
-          <w:szCs w:val="32"/>
-          <w:lang w:eastAsia="en-AU"/>
-        </w:rPr>
-        <w:t>ed</w:t>
-      </w:r>
-    </w:p>
-    <w:p>
-      <w:pPr>
-        <w:spacing w:after="0" w:line="240" w:lineRule="auto"/>
-        <w:rPr>
-          <w:rFonts w:eastAsia="Times New Roman" w:cstheme="minorHAnsi"/>
-          <w:sz w:val="24"/>
-          <w:szCs w:val="32"/>
-          <w:lang w:eastAsia="en-AU"/>
-        </w:rPr>
-      </w:pPr>
-    </w:p>
-    <w:p>
-      <w:pPr>
-        <w:spacing w:after="0" w:line="240" w:lineRule="auto"/>
-        <w:rPr>
-          <w:rFonts w:eastAsia="Times New Roman" w:cstheme="minorHAnsi"/>
-          <w:sz w:val="24"/>
-          <w:szCs w:val="32"/>
-          <w:lang w:eastAsia="en-AU"/>
-        </w:rPr>
-      </w:pPr>
-      <w:r>
-        <w:rPr>
-          <w:rFonts w:eastAsia="Times New Roman" w:cstheme="minorHAnsi"/>
-          <w:sz w:val="24"/>
-          <w:szCs w:val="32"/>
-          <w:lang w:eastAsia="en-AU"/>
-        </w:rPr>
-        <w:t>Release 3 (if needed) will be done by Thomas</w:t>
-      </w:r>
-    </w:p>
-    <w:p>
-      <w:pPr>
-        <w:spacing w:after="0" w:line="240" w:lineRule="auto"/>
-        <w:rPr>
-          <w:rFonts w:eastAsia="Times New Roman" w:cstheme="minorHAnsi"/>
-          <w:sz w:val="24"/>
-          <w:szCs w:val="32"/>
-          <w:lang w:eastAsia="en-AU"/>
-        </w:rPr>
-      </w:pPr>
-      <w:r>
-        <w:rPr>
-          <w:rFonts w:eastAsia="Times New Roman" w:cstheme="minorHAnsi"/>
-          <w:sz w:val="24"/>
-          <w:szCs w:val="32"/>
-          <w:lang w:eastAsia="en-AU"/>
-        </w:rPr>
-        <w:t xml:space="preserve">Thomas </w:t>
-      </w:r>
-      <w:r>
-        <w:rPr>
-          <w:rFonts w:eastAsia="Times New Roman" w:cstheme="minorHAnsi"/>
-          <w:sz w:val="24"/>
-          <w:szCs w:val="32"/>
-          <w:lang w:eastAsia="en-AU"/>
-        </w:rPr>
-        <w:t xml:space="preserve">will </w:t>
-      </w:r>
-      <w:r>
-        <w:rPr>
-          <w:rFonts w:eastAsia="Times New Roman" w:cstheme="minorHAnsi"/>
-          <w:sz w:val="24"/>
-          <w:szCs w:val="32"/>
-          <w:lang w:eastAsia="en-AU"/>
-        </w:rPr>
-        <w:t>aid other releases.</w:t>
-      </w:r>
-    </w:p>
-    <w:p>
-      <w:pPr>
-        <w:spacing w:after="0" w:line="240" w:lineRule="auto"/>
-        <w:rPr>
-          <w:rFonts w:eastAsia="Times New Roman" w:cstheme="minorHAnsi"/>
-          <w:sz w:val="24"/>
-          <w:szCs w:val="32"/>
-          <w:lang w:eastAsia="en-AU"/>
-        </w:rPr>
-      </w:pPr>
-    </w:p>
-    <w:p>
-      <w:pPr>
-        <w:spacing w:after="0" w:line="240" w:lineRule="auto"/>
-        <w:rPr>
-          <w:rFonts w:eastAsia="Times New Roman" w:cstheme="minorHAnsi"/>
-          <w:sz w:val="24"/>
-          <w:szCs w:val="32"/>
-          <w:lang w:eastAsia="en-AU"/>
-        </w:rPr>
-      </w:pPr>
-      <w:r>
-        <w:rPr>
-          <w:rFonts w:eastAsia="Times New Roman" w:cstheme="minorHAnsi"/>
-          <w:sz w:val="24"/>
-          <w:szCs w:val="32"/>
-          <w:lang w:eastAsia="en-AU"/>
-        </w:rPr>
-        <w:t xml:space="preserve">Feature </w:t>
-      </w:r>
-      <w:r>
-        <w:rPr>
-          <w:rFonts w:eastAsia="Times New Roman" w:cstheme="minorHAnsi"/>
-          <w:sz w:val="24"/>
-          <w:szCs w:val="32"/>
-          <w:lang w:eastAsia="en-AU"/>
-        </w:rPr>
-        <w:t>Priorities</w:t>
-      </w:r>
-    </w:p>
-    <w:p>
-      <w:pPr>
-        <w:spacing w:after="0" w:line="240" w:lineRule="auto"/>
-        <w:rPr>
-          <w:rFonts w:eastAsia="Times New Roman" w:cstheme="minorHAnsi"/>
-          <w:sz w:val="24"/>
-          <w:szCs w:val="32"/>
-          <w:lang w:eastAsia="en-AU"/>
-        </w:rPr>
-      </w:pPr>
-      <w:r>
-        <w:rPr>
-          <w:rFonts w:eastAsia="Times New Roman" w:cstheme="minorHAnsi"/>
-          <w:sz w:val="24"/>
-          <w:szCs w:val="32"/>
-          <w:lang w:eastAsia="en-AU"/>
-        </w:rPr>
-        <w:t>Home page and the Database are our current priorities and should be done in sprint 1 and release 1</w:t>
-      </w:r>
-    </w:p>
-    <w:p>
-      <w:pPr>
-        <w:spacing w:after="0" w:line="240" w:lineRule="auto"/>
-        <w:rPr>
-          <w:rFonts w:eastAsia="Times New Roman" w:cstheme="minorHAnsi"/>
-          <w:sz w:val="24"/>
-          <w:szCs w:val="32"/>
-          <w:lang w:eastAsia="en-AU"/>
-        </w:rPr>
-      </w:pPr>
-    </w:p>
-    <w:p>
-      <w:pPr>
-        <w:spacing w:after="0" w:line="240" w:lineRule="auto"/>
-        <w:rPr>
-          <w:rFonts w:eastAsia="Times New Roman" w:cstheme="minorHAnsi"/>
-          <w:b/>
-          <w:sz w:val="32"/>
-          <w:szCs w:val="32"/>
-          <w:lang w:eastAsia="en-AU"/>
-        </w:rPr>
-      </w:pPr>
-      <w:r>
-        <w:rPr>
-          <w:rFonts w:eastAsia="Times New Roman" w:cstheme="minorHAnsi"/>
-          <w:b/>
-          <w:sz w:val="32"/>
-          <w:szCs w:val="32"/>
-          <w:lang w:eastAsia="en-AU"/>
-        </w:rPr>
-        <w:t xml:space="preserve">Release Planning - </w:t>
-      </w:r>
-      <w:r>
-        <w:rPr>
-          <w:rFonts w:eastAsia="Times New Roman" w:cstheme="minorHAnsi"/>
-          <w:b/>
-          <w:sz w:val="32"/>
-          <w:szCs w:val="32"/>
-          <w:lang w:eastAsia="en-AU"/>
-        </w:rPr>
-        <w:t>Seventh</w:t>
+    </w:p>
+    <w:p>
+      <w:pPr>
+        <w:spacing w:after="0" w:line="240" w:lineRule="auto"/>
+        <w:rPr>
+          <w:rFonts w:eastAsia="Times New Roman" w:cstheme="minorHAnsi"/>
+          <w:b/>
+          <w:sz w:val="32"/>
+          <w:szCs w:val="32"/>
+          <w:lang w:eastAsia="en-AU"/>
+        </w:rPr>
+      </w:pPr>
+      <w:r>
+        <w:rPr>
+          <w:rFonts w:eastAsia="Times New Roman" w:cstheme="minorHAnsi"/>
+          <w:b/>
+          <w:sz w:val="32"/>
+          <w:szCs w:val="32"/>
+          <w:lang w:eastAsia="en-AU"/>
+        </w:rPr>
+        <w:t>Sprint Plan Taskings - Tenth</w:t>
       </w:r>
       <w:r>
         <w:rPr>
@@ -3207,82 +3944,70 @@
           <w:szCs w:val="32"/>
           <w:lang w:eastAsia="en-AU"/>
         </w:rPr>
-        <w:t xml:space="preserve"> (16/08/2018)</w:t>
-      </w:r>
-    </w:p>
-    <w:p>
-      <w:pPr>
-        <w:spacing w:after="0" w:line="240" w:lineRule="auto"/>
-        <w:rPr>
-          <w:rFonts w:eastAsia="Times New Roman" w:cstheme="minorHAnsi"/>
-          <w:sz w:val="24"/>
-          <w:szCs w:val="32"/>
-          <w:lang w:eastAsia="en-AU"/>
-        </w:rPr>
-      </w:pPr>
-    </w:p>
-    <w:p>
-      <w:pPr>
-        <w:spacing w:after="0" w:line="240" w:lineRule="auto"/>
-        <w:rPr>
-          <w:rFonts w:eastAsia="Times New Roman" w:cstheme="minorHAnsi"/>
-          <w:b/>
-          <w:sz w:val="32"/>
-          <w:szCs w:val="32"/>
-          <w:lang w:eastAsia="en-AU"/>
-        </w:rPr>
-      </w:pPr>
-    </w:p>
-    <w:p>
-      <w:pPr>
-        <w:spacing w:after="0" w:line="240" w:lineRule="auto"/>
-        <w:rPr>
-          <w:rFonts w:eastAsia="Times New Roman" w:cstheme="minorHAnsi"/>
-          <w:b/>
-          <w:sz w:val="32"/>
-          <w:szCs w:val="32"/>
-          <w:lang w:eastAsia="en-AU"/>
-        </w:rPr>
-      </w:pPr>
-      <w:r>
-        <w:rPr>
-          <w:rFonts w:eastAsia="Times New Roman" w:cstheme="minorHAnsi"/>
-          <w:b/>
-          <w:sz w:val="32"/>
-          <w:szCs w:val="32"/>
-          <w:lang w:eastAsia="en-AU"/>
-        </w:rPr>
-        <w:t>Planning</w:t>
-      </w:r>
-      <w:r>
-        <w:rPr>
-          <w:rFonts w:eastAsia="Times New Roman" w:cstheme="minorHAnsi"/>
-          <w:b/>
-          <w:sz w:val="32"/>
-          <w:szCs w:val="32"/>
-          <w:lang w:eastAsia="en-AU"/>
-        </w:rPr>
-        <w:t xml:space="preserve"> Update</w:t>
-      </w:r>
-      <w:r>
-        <w:rPr>
-          <w:rFonts w:eastAsia="Times New Roman" w:cstheme="minorHAnsi"/>
-          <w:b/>
-          <w:sz w:val="32"/>
-          <w:szCs w:val="32"/>
-          <w:lang w:eastAsia="en-AU"/>
-        </w:rPr>
-        <w:t xml:space="preserve"> - </w:t>
-      </w:r>
-      <w:r>
-        <w:rPr>
-          <w:rFonts w:eastAsia="Times New Roman" w:cstheme="minorHAnsi"/>
-          <w:b/>
-          <w:sz w:val="32"/>
-          <w:szCs w:val="32"/>
-          <w:lang w:eastAsia="en-AU"/>
-        </w:rPr>
-        <w:t>Eighth</w:t>
+        <w:t xml:space="preserve"> (23/08/2018)</w:t>
+      </w:r>
+    </w:p>
+    <w:p>
+      <w:pPr>
+        <w:spacing w:after="0" w:line="240" w:lineRule="auto"/>
+        <w:rPr>
+          <w:rFonts w:eastAsia="Times New Roman" w:cstheme="minorHAnsi"/>
+          <w:sz w:val="24"/>
+          <w:szCs w:val="32"/>
+          <w:lang w:eastAsia="en-AU"/>
+        </w:rPr>
+      </w:pPr>
+      <w:r>
+        <w:rPr>
+          <w:rFonts w:eastAsia="Times New Roman" w:cstheme="minorHAnsi"/>
+          <w:sz w:val="24"/>
+          <w:szCs w:val="32"/>
+          <w:lang w:eastAsia="en-AU"/>
+        </w:rPr>
+        <w:t xml:space="preserve">During this meeting the taskings have been finalised. We communicated this to the client who has understood and agreed to the tasking list. The taskings are deemed feasible and </w:t>
+      </w:r>
+      <w:r>
+        <w:rPr>
+          <w:rFonts w:eastAsia="Times New Roman" w:cstheme="minorHAnsi"/>
+          <w:sz w:val="24"/>
+          <w:szCs w:val="32"/>
+          <w:lang w:eastAsia="en-AU"/>
+        </w:rPr>
+        <w:t>the project can be started.</w:t>
+      </w:r>
+    </w:p>
+    <w:p>
+      <w:pPr>
+        <w:spacing w:after="0" w:line="240" w:lineRule="auto"/>
+        <w:rPr>
+          <w:rFonts w:eastAsia="Times New Roman" w:cstheme="minorHAnsi"/>
+          <w:b/>
+          <w:sz w:val="32"/>
+          <w:szCs w:val="32"/>
+          <w:lang w:eastAsia="en-AU"/>
+        </w:rPr>
+      </w:pPr>
+    </w:p>
+    <w:p>
+      <w:pPr>
+        <w:spacing w:after="0" w:line="240" w:lineRule="auto"/>
+        <w:rPr>
+          <w:rFonts w:eastAsia="Times New Roman" w:cstheme="minorHAnsi"/>
+          <w:b/>
+          <w:sz w:val="32"/>
+          <w:szCs w:val="32"/>
+          <w:lang w:eastAsia="en-AU"/>
+        </w:rPr>
+      </w:pPr>
+      <w:r>
+        <w:rPr>
+          <w:rFonts w:eastAsia="Times New Roman" w:cstheme="minorHAnsi"/>
+          <w:b/>
+          <w:sz w:val="32"/>
+          <w:szCs w:val="32"/>
+          <w:lang w:eastAsia="en-AU"/>
+        </w:rPr>
+        <w:t>Sprint 1 Update (1) - Eleventh</w:t>
       </w:r>
       <w:r>
         <w:rPr>
@@ -3302,328 +4027,7 @@
           <w:szCs w:val="32"/>
           <w:lang w:eastAsia="en-AU"/>
         </w:rPr>
-        <w:t xml:space="preserve"> (19</w:t>
-      </w:r>
-      <w:r>
-        <w:rPr>
-          <w:rFonts w:eastAsia="Times New Roman" w:cstheme="minorHAnsi"/>
-          <w:b/>
-          <w:sz w:val="32"/>
-          <w:szCs w:val="32"/>
-          <w:lang w:eastAsia="en-AU"/>
-        </w:rPr>
-        <w:t>/08/2018)</w:t>
-      </w:r>
-    </w:p>
-    <w:p>
-      <w:pPr>
-        <w:spacing w:after="0" w:line="240" w:lineRule="auto"/>
-        <w:rPr>
-          <w:rFonts w:eastAsia="Times New Roman" w:cstheme="minorHAnsi"/>
-          <w:sz w:val="24"/>
-          <w:szCs w:val="32"/>
-          <w:lang w:eastAsia="en-AU"/>
-        </w:rPr>
-      </w:pPr>
-    </w:p>
-    <w:p>
-      <w:pPr>
-        <w:spacing w:after="0" w:line="240" w:lineRule="auto"/>
-        <w:rPr>
-          <w:rFonts w:eastAsia="Times New Roman" w:cstheme="minorHAnsi"/>
-          <w:b/>
-          <w:sz w:val="32"/>
-          <w:szCs w:val="32"/>
-          <w:lang w:eastAsia="en-AU"/>
-        </w:rPr>
-      </w:pPr>
-      <w:r>
-        <w:rPr>
-          <w:rFonts w:eastAsia="Times New Roman" w:cstheme="minorHAnsi"/>
-          <w:b/>
-          <w:sz w:val="32"/>
-          <w:szCs w:val="32"/>
-          <w:lang w:eastAsia="en-AU"/>
-        </w:rPr>
-        <w:t>Finalising Sprint Plan</w:t>
-      </w:r>
-      <w:r>
-        <w:rPr>
-          <w:rFonts w:eastAsia="Times New Roman" w:cstheme="minorHAnsi"/>
-          <w:b/>
-          <w:sz w:val="32"/>
-          <w:szCs w:val="32"/>
-          <w:lang w:eastAsia="en-AU"/>
-        </w:rPr>
-        <w:t xml:space="preserve"> - </w:t>
-      </w:r>
-      <w:r>
-        <w:rPr>
-          <w:rFonts w:eastAsia="Times New Roman" w:cstheme="minorHAnsi"/>
-          <w:b/>
-          <w:sz w:val="32"/>
-          <w:szCs w:val="32"/>
-          <w:lang w:eastAsia="en-AU"/>
-        </w:rPr>
-        <w:t>Nin</w:t>
-      </w:r>
-      <w:r>
-        <w:rPr>
-          <w:rFonts w:eastAsia="Times New Roman" w:cstheme="minorHAnsi"/>
-          <w:b/>
-          <w:sz w:val="32"/>
-          <w:szCs w:val="32"/>
-          <w:lang w:eastAsia="en-AU"/>
-        </w:rPr>
-        <w:t>th</w:t>
-      </w:r>
-      <w:r>
-        <w:rPr>
-          <w:rFonts w:eastAsia="Times New Roman" w:cstheme="minorHAnsi"/>
-          <w:b/>
-          <w:sz w:val="32"/>
-          <w:szCs w:val="32"/>
-          <w:lang w:eastAsia="en-AU"/>
-        </w:rPr>
-        <w:t xml:space="preserve"> Meeting results</w:t>
-      </w:r>
-      <w:r>
-        <w:rPr>
-          <w:rFonts w:eastAsia="Times New Roman" w:cstheme="minorHAnsi"/>
-          <w:b/>
-          <w:sz w:val="32"/>
-          <w:szCs w:val="32"/>
-          <w:lang w:eastAsia="en-AU"/>
-        </w:rPr>
-        <w:t xml:space="preserve"> (</w:t>
-      </w:r>
-      <w:r>
-        <w:rPr>
-          <w:rFonts w:eastAsia="Times New Roman" w:cstheme="minorHAnsi"/>
-          <w:b/>
-          <w:sz w:val="32"/>
-          <w:szCs w:val="32"/>
-          <w:lang w:eastAsia="en-AU"/>
-        </w:rPr>
-        <w:t>21</w:t>
-      </w:r>
-      <w:r>
-        <w:rPr>
-          <w:rFonts w:eastAsia="Times New Roman" w:cstheme="minorHAnsi"/>
-          <w:b/>
-          <w:sz w:val="32"/>
-          <w:szCs w:val="32"/>
-          <w:lang w:eastAsia="en-AU"/>
-        </w:rPr>
-        <w:t>/08/2018)</w:t>
-      </w:r>
-    </w:p>
-    <w:p>
-      <w:pPr>
-        <w:spacing w:after="0" w:line="240" w:lineRule="auto"/>
-        <w:rPr>
-          <w:rFonts w:eastAsia="Times New Roman" w:cstheme="minorHAnsi"/>
-          <w:b/>
-          <w:sz w:val="32"/>
-          <w:szCs w:val="32"/>
-          <w:lang w:eastAsia="en-AU"/>
-        </w:rPr>
-      </w:pPr>
-    </w:p>
-    <w:p>
-      <w:pPr>
-        <w:spacing w:after="0" w:line="240" w:lineRule="auto"/>
-        <w:rPr>
-          <w:rFonts w:eastAsia="Times New Roman" w:cstheme="minorHAnsi"/>
-          <w:b/>
-          <w:sz w:val="32"/>
-          <w:szCs w:val="32"/>
-          <w:lang w:eastAsia="en-AU"/>
-        </w:rPr>
-      </w:pPr>
-      <w:r>
-        <w:rPr>
-          <w:rFonts w:eastAsia="Times New Roman" w:cstheme="minorHAnsi"/>
-          <w:b/>
-          <w:sz w:val="32"/>
-          <w:szCs w:val="32"/>
-          <w:lang w:eastAsia="en-AU"/>
-        </w:rPr>
-        <w:t>Sprint Plan Taskings</w:t>
-      </w:r>
-      <w:r>
-        <w:rPr>
-          <w:rFonts w:eastAsia="Times New Roman" w:cstheme="minorHAnsi"/>
-          <w:b/>
-          <w:sz w:val="32"/>
-          <w:szCs w:val="32"/>
-          <w:lang w:eastAsia="en-AU"/>
-        </w:rPr>
-        <w:t xml:space="preserve"> - </w:t>
-      </w:r>
-      <w:r>
-        <w:rPr>
-          <w:rFonts w:eastAsia="Times New Roman" w:cstheme="minorHAnsi"/>
-          <w:b/>
-          <w:sz w:val="32"/>
-          <w:szCs w:val="32"/>
-          <w:lang w:eastAsia="en-AU"/>
-        </w:rPr>
-        <w:t>Tenth</w:t>
-      </w:r>
-      <w:r>
-        <w:rPr>
-          <w:rFonts w:eastAsia="Times New Roman" w:cstheme="minorHAnsi"/>
-          <w:b/>
-          <w:sz w:val="32"/>
-          <w:szCs w:val="32"/>
-          <w:lang w:eastAsia="en-AU"/>
-        </w:rPr>
-        <w:t xml:space="preserve"> Meeting results</w:t>
-      </w:r>
-      <w:r>
-        <w:rPr>
-          <w:rFonts w:eastAsia="Times New Roman" w:cstheme="minorHAnsi"/>
-          <w:b/>
-          <w:sz w:val="32"/>
-          <w:szCs w:val="32"/>
-          <w:lang w:eastAsia="en-AU"/>
-        </w:rPr>
-        <w:t xml:space="preserve"> (</w:t>
-      </w:r>
-      <w:r>
-        <w:rPr>
-          <w:rFonts w:eastAsia="Times New Roman" w:cstheme="minorHAnsi"/>
-          <w:b/>
-          <w:sz w:val="32"/>
-          <w:szCs w:val="32"/>
-          <w:lang w:eastAsia="en-AU"/>
-        </w:rPr>
-        <w:t>23</w:t>
-      </w:r>
-      <w:r>
-        <w:rPr>
-          <w:rFonts w:eastAsia="Times New Roman" w:cstheme="minorHAnsi"/>
-          <w:b/>
-          <w:sz w:val="32"/>
-          <w:szCs w:val="32"/>
-          <w:lang w:eastAsia="en-AU"/>
-        </w:rPr>
-        <w:t>/08/2018)</w:t>
-      </w:r>
-    </w:p>
-    <w:p>
-      <w:pPr>
-        <w:spacing w:after="0" w:line="240" w:lineRule="auto"/>
-        <w:rPr>
-          <w:rFonts w:eastAsia="Times New Roman" w:cstheme="minorHAnsi"/>
-          <w:b/>
-          <w:sz w:val="32"/>
-          <w:szCs w:val="32"/>
-          <w:lang w:eastAsia="en-AU"/>
-        </w:rPr>
-      </w:pPr>
-    </w:p>
-    <w:p>
-      <w:pPr>
-        <w:spacing w:after="0" w:line="240" w:lineRule="auto"/>
-        <w:rPr>
-          <w:rFonts w:eastAsia="Times New Roman" w:cstheme="minorHAnsi"/>
-          <w:b/>
-          <w:sz w:val="32"/>
-          <w:szCs w:val="32"/>
-          <w:lang w:eastAsia="en-AU"/>
-        </w:rPr>
-      </w:pPr>
-      <w:r>
-        <w:rPr>
-          <w:rFonts w:eastAsia="Times New Roman" w:cstheme="minorHAnsi"/>
-          <w:b/>
-          <w:sz w:val="32"/>
-          <w:szCs w:val="32"/>
-          <w:lang w:eastAsia="en-AU"/>
-        </w:rPr>
-        <w:t>Sprint 1 Update</w:t>
-      </w:r>
-      <w:r>
-        <w:rPr>
-          <w:rFonts w:eastAsia="Times New Roman" w:cstheme="minorHAnsi"/>
-          <w:b/>
-          <w:sz w:val="32"/>
-          <w:szCs w:val="32"/>
-          <w:lang w:eastAsia="en-AU"/>
-        </w:rPr>
-        <w:t xml:space="preserve"> </w:t>
-      </w:r>
-      <w:r>
-        <w:rPr>
-          <w:rFonts w:eastAsia="Times New Roman" w:cstheme="minorHAnsi"/>
-          <w:b/>
-          <w:sz w:val="32"/>
-          <w:szCs w:val="32"/>
-          <w:lang w:eastAsia="en-AU"/>
-        </w:rPr>
-        <w:t xml:space="preserve">(1) </w:t>
-      </w:r>
-      <w:r>
-        <w:rPr>
-          <w:rFonts w:eastAsia="Times New Roman" w:cstheme="minorHAnsi"/>
-          <w:b/>
-          <w:sz w:val="32"/>
-          <w:szCs w:val="32"/>
-          <w:lang w:eastAsia="en-AU"/>
-        </w:rPr>
-        <w:t>-</w:t>
-      </w:r>
-      <w:r>
-        <w:rPr>
-          <w:rFonts w:eastAsia="Times New Roman" w:cstheme="minorHAnsi"/>
-          <w:b/>
-          <w:sz w:val="32"/>
-          <w:szCs w:val="32"/>
-          <w:lang w:eastAsia="en-AU"/>
-        </w:rPr>
-        <w:t xml:space="preserve"> Eleventh</w:t>
-      </w:r>
-      <w:r>
-        <w:rPr>
-          <w:rFonts w:eastAsia="Times New Roman" w:cstheme="minorHAnsi"/>
-          <w:b/>
-          <w:sz w:val="32"/>
-          <w:szCs w:val="32"/>
-          <w:lang w:eastAsia="en-AU"/>
-        </w:rPr>
-        <w:t xml:space="preserve"> Meeting results</w:t>
-      </w:r>
-      <w:r>
-        <w:rPr>
-          <w:rFonts w:eastAsia="Times New Roman" w:cstheme="minorHAnsi"/>
-          <w:b/>
-          <w:sz w:val="32"/>
-          <w:szCs w:val="32"/>
-          <w:lang w:eastAsia="en-AU"/>
-        </w:rPr>
-        <w:t xml:space="preserve"> (</w:t>
-      </w:r>
-      <w:r>
-        <w:rPr>
-          <w:rFonts w:eastAsia="Times New Roman" w:cstheme="minorHAnsi"/>
-          <w:b/>
-          <w:sz w:val="32"/>
-          <w:szCs w:val="32"/>
-          <w:lang w:eastAsia="en-AU"/>
-        </w:rPr>
-        <w:t>28</w:t>
-      </w:r>
-      <w:r>
-        <w:rPr>
-          <w:rFonts w:eastAsia="Times New Roman" w:cstheme="minorHAnsi"/>
-          <w:b/>
-          <w:sz w:val="32"/>
-          <w:szCs w:val="32"/>
-          <w:lang w:eastAsia="en-AU"/>
-        </w:rPr>
-        <w:t>/08/2018)</w:t>
+        <w:t xml:space="preserve"> (28/08/2018)</w:t>
       </w:r>
     </w:p>
     <w:p>
@@ -3679,92 +4083,41 @@
           <w:szCs w:val="32"/>
           <w:lang w:eastAsia="en-AU"/>
         </w:rPr>
-        <w:lastRenderedPageBreak/>
-        <w:t xml:space="preserve">Sprint 1 </w:t>
-      </w:r>
-      <w:r>
-        <w:rPr>
-          <w:rFonts w:eastAsia="Times New Roman" w:cstheme="minorHAnsi"/>
-          <w:b/>
-          <w:sz w:val="32"/>
-          <w:szCs w:val="32"/>
-          <w:lang w:eastAsia="en-AU"/>
-        </w:rPr>
-        <w:t>Update (3</w:t>
-      </w:r>
-      <w:r>
-        <w:rPr>
-          <w:rFonts w:eastAsia="Times New Roman" w:cstheme="minorHAnsi"/>
-          <w:b/>
-          <w:sz w:val="32"/>
-          <w:szCs w:val="32"/>
-          <w:lang w:eastAsia="en-AU"/>
-        </w:rPr>
-        <w:t>) - Twelfth</w:t>
-      </w:r>
-      <w:r>
-        <w:rPr>
-          <w:rFonts w:eastAsia="Times New Roman" w:cstheme="minorHAnsi"/>
-          <w:b/>
-          <w:sz w:val="32"/>
-          <w:szCs w:val="32"/>
-          <w:lang w:eastAsia="en-AU"/>
-        </w:rPr>
-        <w:t xml:space="preserve"> Meeting results (06</w:t>
-      </w:r>
-      <w:r>
-        <w:rPr>
-          <w:rFonts w:eastAsia="Times New Roman" w:cstheme="minorHAnsi"/>
-          <w:b/>
-          <w:sz w:val="32"/>
-          <w:szCs w:val="32"/>
-          <w:lang w:eastAsia="en-AU"/>
-        </w:rPr>
-        <w:t>/09/2018)</w:t>
-      </w:r>
-    </w:p>
-    <w:p>
-      <w:pPr>
-        <w:spacing w:after="0" w:line="240" w:lineRule="auto"/>
-        <w:rPr>
-          <w:rFonts w:eastAsia="Times New Roman" w:cstheme="minorHAnsi"/>
-          <w:b/>
-          <w:sz w:val="32"/>
-          <w:szCs w:val="32"/>
-          <w:lang w:eastAsia="en-AU"/>
-        </w:rPr>
-      </w:pPr>
-    </w:p>
-    <w:p>
-      <w:pPr>
-        <w:spacing w:after="0" w:line="240" w:lineRule="auto"/>
-        <w:rPr>
-          <w:rFonts w:eastAsia="Times New Roman" w:cstheme="minorHAnsi"/>
-          <w:b/>
-          <w:sz w:val="32"/>
-          <w:szCs w:val="32"/>
-          <w:lang w:eastAsia="en-AU"/>
-        </w:rPr>
-      </w:pPr>
-      <w:r>
-        <w:rPr>
-          <w:rFonts w:eastAsia="Times New Roman" w:cstheme="minorHAnsi"/>
-          <w:b/>
-          <w:sz w:val="32"/>
-          <w:szCs w:val="32"/>
-          <w:lang w:eastAsia="en-AU"/>
-        </w:rPr>
-        <w:t xml:space="preserve"> </w:t>
-      </w:r>
-      <w:r>
-        <w:rPr>
-          <w:rFonts w:eastAsia="Times New Roman" w:cstheme="minorHAnsi"/>
-          <w:b/>
-          <w:sz w:val="32"/>
-          <w:szCs w:val="32"/>
-          <w:lang w:eastAsia="en-AU"/>
-        </w:rPr>
-        <w:t xml:space="preserve">Sprint 1 </w:t>
+        <w:t>Sprint 1 Update (3) - Twelfth Meeting results (06/09/2018)</w:t>
+      </w:r>
+    </w:p>
+    <w:p>
+      <w:pPr>
+        <w:spacing w:after="0" w:line="240" w:lineRule="auto"/>
+        <w:rPr>
+          <w:rFonts w:eastAsia="Times New Roman" w:cstheme="minorHAnsi"/>
+          <w:b/>
+          <w:sz w:val="32"/>
+          <w:szCs w:val="32"/>
+          <w:lang w:eastAsia="en-AU"/>
+        </w:rPr>
+      </w:pPr>
+    </w:p>
+    <w:p>
+      <w:pPr>
+        <w:spacing w:after="0" w:line="240" w:lineRule="auto"/>
+        <w:rPr>
+          <w:rFonts w:eastAsia="Times New Roman" w:cstheme="minorHAnsi"/>
+          <w:b/>
+          <w:sz w:val="32"/>
+          <w:szCs w:val="32"/>
+          <w:lang w:eastAsia="en-AU"/>
+        </w:rPr>
+      </w:pPr>
+      <w:r>
+        <w:rPr>
+          <w:rFonts w:eastAsia="Times New Roman" w:cstheme="minorHAnsi"/>
+          <w:b/>
+          <w:sz w:val="32"/>
+          <w:szCs w:val="32"/>
+          <w:lang w:eastAsia="en-AU"/>
+        </w:rPr>
+        <w:t xml:space="preserve"> Sprint 1 </w:t>
       </w:r>
       <w:r>
         <w:rPr>
@@ -3843,6 +4196,232 @@
 <file path=word/numbering.xml><?xml version="1.0" encoding="utf-8"?>
 <w:numbering xmlns:wpc="http://schemas.microsoft.com/office/word/2010/wordprocessingCanvas" xmlns:cx="http://schemas.microsoft.com/office/drawing/2014/chartex" xmlns:cx1="http://schemas.microsoft.com/office/drawing/2015/9/8/chartex" xmlns:cx2="http://schemas.microsoft.com/office/drawing/2015/10/21/chartex" xmlns:cx3="http://schemas.microsoft.com/office/drawing/2016/5/9/chartex" xmlns:cx4="http://schemas.microsoft.com/office/drawing/2016/5/10/chartex" xmlns:cx5="http://schemas.microsoft.com/office/drawing/2016/5/11/chartex" xmlns:cx6="http://schemas.microsoft.com/office/drawing/2016/5/12/chartex" xmlns:cx7="http://schemas.microsoft.com/office/drawing/2016/5/13/chartex" xmlns:cx8="http://schemas.microsoft.com/office/drawing/2016/5/14/chartex" xmlns:mc="http://schemas.openxmlformats.org/markup-compatibility/2006" xmlns:aink="http://schemas.microsoft.com/office/drawing/2016/ink" xmlns:am3d="http://schemas.microsoft.com/office/drawing/2017/model3d" xmlns:o="urn:schemas-microsoft-com:office:office" xmlns:r="http://schemas.openxmlformats.org/officeDocument/2006/relationships" xmlns:m="http://schemas.openxmlformats.org/officeDocument/2006/math" xmlns:v="urn:schemas-microsoft-com:vml" xmlns:wp14="http://schemas.microsoft.com/office/word/2010/wordprocessingDrawing" xmlns:wp="http://schemas.openxmlformats.org/drawingml/2006/wordprocessingDrawing" xmlns:w10="urn:schemas-microsoft-com:office:word" xmlns:w="http://schemas.openxmlformats.org/wordprocessingml/2006/main" xmlns:w14="http://schemas.microsoft.com/office/word/2010/wordml" xmlns:w15="http://schemas.microsoft.com/office/word/2012/wordml" xmlns:w16cid="http://schemas.microsoft.com/office/word/2016/wordml/cid" xmlns:w16se="http://schemas.microsoft.com/office/word/2015/wordml/symex" xmlns:wpg="http://schemas.microsoft.com/office/word/2010/wordprocessingGroup" xmlns:wpi="http://schemas.microsoft.com/office/word/2010/wordprocessingInk" xmlns:wne="http://schemas.microsoft.com/office/word/2006/wordml" xmlns:wps="http://schemas.microsoft.com/office/word/2010/wordprocessingShape" mc:Ignorable="w14 w15 w16se w16cid wp14">
   <w:abstractNum w:abstractNumId="0" w15:restartNumberingAfterBreak="0">
+    <w:nsid w:val="050A1259"/>
+    <w:multiLevelType w:val="hybridMultilevel"/>
+    <w:tmpl w:val="0BE22552"/>
+    <w:lvl w:ilvl="0" w:tplc="0C090001">
+      <w:start w:val="1"/>
+      <w:numFmt w:val="bullet"/>
+      <w:lvlText w:val=""/>
+      <w:lvlJc w:val="left"/>
+      <w:pPr>
+        <w:ind w:left="720" w:hanging="360"/>
+      </w:pPr>
+      <w:rPr>
+        <w:rFonts w:ascii="Symbol" w:hAnsi="Symbol" w:hint="default"/>
+      </w:rPr>
+    </w:lvl>
+    <w:lvl w:ilvl="1" w:tplc="0C090003" w:tentative="1">
+      <w:start w:val="1"/>
+      <w:numFmt w:val="bullet"/>
+      <w:lvlText w:val="o"/>
+      <w:lvlJc w:val="left"/>
+      <w:pPr>
+        <w:ind w:left="1440" w:hanging="360"/>
+      </w:pPr>
+      <w:rPr>
+        <w:rFonts w:ascii="Courier New" w:hAnsi="Courier New" w:cs="Courier New" w:hint="default"/>
+      </w:rPr>
+    </w:lvl>
+    <w:lvl w:ilvl="2" w:tplc="0C090005" w:tentative="1">
+      <w:start w:val="1"/>
+      <w:numFmt w:val="bullet"/>
+      <w:lvlText w:val=""/>
+      <w:lvlJc w:val="left"/>
+      <w:pPr>
+        <w:ind w:left="2160" w:hanging="360"/>
+      </w:pPr>
+      <w:rPr>
+        <w:rFonts w:ascii="Wingdings" w:hAnsi="Wingdings" w:hint="default"/>
+      </w:rPr>
+    </w:lvl>
+    <w:lvl w:ilvl="3" w:tplc="0C090001" w:tentative="1">
+      <w:start w:val="1"/>
+      <w:numFmt w:val="bullet"/>
+      <w:lvlText w:val=""/>
+      <w:lvlJc w:val="left"/>
+      <w:pPr>
+        <w:ind w:left="2880" w:hanging="360"/>
+      </w:pPr>
+      <w:rPr>
+        <w:rFonts w:ascii="Symbol" w:hAnsi="Symbol" w:hint="default"/>
+      </w:rPr>
+    </w:lvl>
+    <w:lvl w:ilvl="4" w:tplc="0C090003" w:tentative="1">
+      <w:start w:val="1"/>
+      <w:numFmt w:val="bullet"/>
+      <w:lvlText w:val="o"/>
+      <w:lvlJc w:val="left"/>
+      <w:pPr>
+        <w:ind w:left="3600" w:hanging="360"/>
+      </w:pPr>
+      <w:rPr>
+        <w:rFonts w:ascii="Courier New" w:hAnsi="Courier New" w:cs="Courier New" w:hint="default"/>
+      </w:rPr>
+    </w:lvl>
+    <w:lvl w:ilvl="5" w:tplc="0C090005" w:tentative="1">
+      <w:start w:val="1"/>
+      <w:numFmt w:val="bullet"/>
+      <w:lvlText w:val=""/>
+      <w:lvlJc w:val="left"/>
+      <w:pPr>
+        <w:ind w:left="4320" w:hanging="360"/>
+      </w:pPr>
+      <w:rPr>
+        <w:rFonts w:ascii="Wingdings" w:hAnsi="Wingdings" w:hint="default"/>
+      </w:rPr>
+    </w:lvl>
+    <w:lvl w:ilvl="6" w:tplc="0C090001" w:tentative="1">
+      <w:start w:val="1"/>
+      <w:numFmt w:val="bullet"/>
+      <w:lvlText w:val=""/>
+      <w:lvlJc w:val="left"/>
+      <w:pPr>
+        <w:ind w:left="5040" w:hanging="360"/>
+      </w:pPr>
+      <w:rPr>
+        <w:rFonts w:ascii="Symbol" w:hAnsi="Symbol" w:hint="default"/>
+      </w:rPr>
+    </w:lvl>
+    <w:lvl w:ilvl="7" w:tplc="0C090003" w:tentative="1">
+      <w:start w:val="1"/>
+      <w:numFmt w:val="bullet"/>
+      <w:lvlText w:val="o"/>
+      <w:lvlJc w:val="left"/>
+      <w:pPr>
+        <w:ind w:left="5760" w:hanging="360"/>
+      </w:pPr>
+      <w:rPr>
+        <w:rFonts w:ascii="Courier New" w:hAnsi="Courier New" w:cs="Courier New" w:hint="default"/>
+      </w:rPr>
+    </w:lvl>
+    <w:lvl w:ilvl="8" w:tplc="0C090005" w:tentative="1">
+      <w:start w:val="1"/>
+      <w:numFmt w:val="bullet"/>
+      <w:lvlText w:val=""/>
+      <w:lvlJc w:val="left"/>
+      <w:pPr>
+        <w:ind w:left="6480" w:hanging="360"/>
+      </w:pPr>
+      <w:rPr>
+        <w:rFonts w:ascii="Wingdings" w:hAnsi="Wingdings" w:hint="default"/>
+      </w:rPr>
+    </w:lvl>
+  </w:abstractNum>
+  <w:abstractNum w:abstractNumId="1" w15:restartNumberingAfterBreak="0">
+    <w:nsid w:val="21FE4F35"/>
+    <w:multiLevelType w:val="hybridMultilevel"/>
+    <w:tmpl w:val="F46C9B7C"/>
+    <w:lvl w:ilvl="0" w:tplc="0C090001">
+      <w:start w:val="1"/>
+      <w:numFmt w:val="bullet"/>
+      <w:lvlText w:val=""/>
+      <w:lvlJc w:val="left"/>
+      <w:pPr>
+        <w:ind w:left="720" w:hanging="360"/>
+      </w:pPr>
+      <w:rPr>
+        <w:rFonts w:ascii="Symbol" w:hAnsi="Symbol" w:hint="default"/>
+      </w:rPr>
+    </w:lvl>
+    <w:lvl w:ilvl="1" w:tplc="0C090003">
+      <w:start w:val="1"/>
+      <w:numFmt w:val="bullet"/>
+      <w:lvlText w:val="o"/>
+      <w:lvlJc w:val="left"/>
+      <w:pPr>
+        <w:ind w:left="1440" w:hanging="360"/>
+      </w:pPr>
+      <w:rPr>
+        <w:rFonts w:ascii="Courier New" w:hAnsi="Courier New" w:cs="Courier New" w:hint="default"/>
+      </w:rPr>
+    </w:lvl>
+    <w:lvl w:ilvl="2" w:tplc="0C090005" w:tentative="1">
+      <w:start w:val="1"/>
+      <w:numFmt w:val="bullet"/>
+      <w:lvlText w:val=""/>
+      <w:lvlJc w:val="left"/>
+      <w:pPr>
+        <w:ind w:left="2160" w:hanging="360"/>
+      </w:pPr>
+      <w:rPr>
+        <w:rFonts w:ascii="Wingdings" w:hAnsi="Wingdings" w:hint="default"/>
+      </w:rPr>
+    </w:lvl>
+    <w:lvl w:ilvl="3" w:tplc="0C090001" w:tentative="1">
+      <w:start w:val="1"/>
+      <w:numFmt w:val="bullet"/>
+      <w:lvlText w:val=""/>
+      <w:lvlJc w:val="left"/>
+      <w:pPr>
+        <w:ind w:left="2880" w:hanging="360"/>
+      </w:pPr>
+      <w:rPr>
+        <w:rFonts w:ascii="Symbol" w:hAnsi="Symbol" w:hint="default"/>
+      </w:rPr>
+    </w:lvl>
+    <w:lvl w:ilvl="4" w:tplc="0C090003" w:tentative="1">
+      <w:start w:val="1"/>
+      <w:numFmt w:val="bullet"/>
+      <w:lvlText w:val="o"/>
+      <w:lvlJc w:val="left"/>
+      <w:pPr>
+        <w:ind w:left="3600" w:hanging="360"/>
+      </w:pPr>
+      <w:rPr>
+        <w:rFonts w:ascii="Courier New" w:hAnsi="Courier New" w:cs="Courier New" w:hint="default"/>
+      </w:rPr>
+    </w:lvl>
+    <w:lvl w:ilvl="5" w:tplc="0C090005" w:tentative="1">
+      <w:start w:val="1"/>
+      <w:numFmt w:val="bullet"/>
+      <w:lvlText w:val=""/>
+      <w:lvlJc w:val="left"/>
+      <w:pPr>
+        <w:ind w:left="4320" w:hanging="360"/>
+      </w:pPr>
+      <w:rPr>
+        <w:rFonts w:ascii="Wingdings" w:hAnsi="Wingdings" w:hint="default"/>
+      </w:rPr>
+    </w:lvl>
+    <w:lvl w:ilvl="6" w:tplc="0C090001" w:tentative="1">
+      <w:start w:val="1"/>
+      <w:numFmt w:val="bullet"/>
+      <w:lvlText w:val=""/>
+      <w:lvlJc w:val="left"/>
+      <w:pPr>
+        <w:ind w:left="5040" w:hanging="360"/>
+      </w:pPr>
+      <w:rPr>
+        <w:rFonts w:ascii="Symbol" w:hAnsi="Symbol" w:hint="default"/>
+      </w:rPr>
+    </w:lvl>
+    <w:lvl w:ilvl="7" w:tplc="0C090003" w:tentative="1">
+      <w:start w:val="1"/>
+      <w:numFmt w:val="bullet"/>
+      <w:lvlText w:val="o"/>
+      <w:lvlJc w:val="left"/>
+      <w:pPr>
+        <w:ind w:left="5760" w:hanging="360"/>
+      </w:pPr>
+      <w:rPr>
+        <w:rFonts w:ascii="Courier New" w:hAnsi="Courier New" w:cs="Courier New" w:hint="default"/>
+      </w:rPr>
+    </w:lvl>
+    <w:lvl w:ilvl="8" w:tplc="0C090005" w:tentative="1">
+      <w:start w:val="1"/>
+      <w:numFmt w:val="bullet"/>
+      <w:lvlText w:val=""/>
+      <w:lvlJc w:val="left"/>
+      <w:pPr>
+        <w:ind w:left="6480" w:hanging="360"/>
+      </w:pPr>
+      <w:rPr>
+        <w:rFonts w:ascii="Wingdings" w:hAnsi="Wingdings" w:hint="default"/>
+      </w:rPr>
+    </w:lvl>
+  </w:abstractNum>
+  <w:abstractNum w:abstractNumId="2" w15:restartNumberingAfterBreak="0">
     <w:nsid w:val="2B8B3851"/>
     <w:multiLevelType w:val="hybridMultilevel"/>
     <w:tmpl w:val="BA46B96E"/>
@@ -3955,7 +4534,7 @@
       </w:rPr>
     </w:lvl>
   </w:abstractNum>
-  <w:abstractNum w:abstractNumId="1" w15:restartNumberingAfterBreak="0">
+  <w:abstractNum w:abstractNumId="3" w15:restartNumberingAfterBreak="0">
     <w:nsid w:val="50951DB8"/>
     <w:multiLevelType w:val="hybridMultilevel"/>
     <w:tmpl w:val="BF86260E"/>
@@ -4068,7 +4647,120 @@
       </w:rPr>
     </w:lvl>
   </w:abstractNum>
-  <w:abstractNum w:abstractNumId="2" w15:restartNumberingAfterBreak="0">
+  <w:abstractNum w:abstractNumId="4" w15:restartNumberingAfterBreak="0">
+    <w:nsid w:val="60987C40"/>
+    <w:multiLevelType w:val="hybridMultilevel"/>
+    <w:tmpl w:val="E580200A"/>
+    <w:lvl w:ilvl="0" w:tplc="0C090001">
+      <w:start w:val="1"/>
+      <w:numFmt w:val="bullet"/>
+      <w:lvlText w:val=""/>
+      <w:lvlJc w:val="left"/>
+      <w:pPr>
+        <w:ind w:left="720" w:hanging="360"/>
+      </w:pPr>
+      <w:rPr>
+        <w:rFonts w:ascii="Symbol" w:hAnsi="Symbol" w:hint="default"/>
+      </w:rPr>
+    </w:lvl>
+    <w:lvl w:ilvl="1" w:tplc="0C090003" w:tentative="1">
+      <w:start w:val="1"/>
+      <w:numFmt w:val="bullet"/>
+      <w:lvlText w:val="o"/>
+      <w:lvlJc w:val="left"/>
+      <w:pPr>
+        <w:ind w:left="1440" w:hanging="360"/>
+      </w:pPr>
+      <w:rPr>
+        <w:rFonts w:ascii="Courier New" w:hAnsi="Courier New" w:cs="Courier New" w:hint="default"/>
+      </w:rPr>
+    </w:lvl>
+    <w:lvl w:ilvl="2" w:tplc="0C090005" w:tentative="1">
+      <w:start w:val="1"/>
+      <w:numFmt w:val="bullet"/>
+      <w:lvlText w:val=""/>
+      <w:lvlJc w:val="left"/>
+      <w:pPr>
+        <w:ind w:left="2160" w:hanging="360"/>
+      </w:pPr>
+      <w:rPr>
+        <w:rFonts w:ascii="Wingdings" w:hAnsi="Wingdings" w:hint="default"/>
+      </w:rPr>
+    </w:lvl>
+    <w:lvl w:ilvl="3" w:tplc="0C090001" w:tentative="1">
+      <w:start w:val="1"/>
+      <w:numFmt w:val="bullet"/>
+      <w:lvlText w:val=""/>
+      <w:lvlJc w:val="left"/>
+      <w:pPr>
+        <w:ind w:left="2880" w:hanging="360"/>
+      </w:pPr>
+      <w:rPr>
+        <w:rFonts w:ascii="Symbol" w:hAnsi="Symbol" w:hint="default"/>
+      </w:rPr>
+    </w:lvl>
+    <w:lvl w:ilvl="4" w:tplc="0C090003" w:tentative="1">
+      <w:start w:val="1"/>
+      <w:numFmt w:val="bullet"/>
+      <w:lvlText w:val="o"/>
+      <w:lvlJc w:val="left"/>
+      <w:pPr>
+        <w:ind w:left="3600" w:hanging="360"/>
+      </w:pPr>
+      <w:rPr>
+        <w:rFonts w:ascii="Courier New" w:hAnsi="Courier New" w:cs="Courier New" w:hint="default"/>
+      </w:rPr>
+    </w:lvl>
+    <w:lvl w:ilvl="5" w:tplc="0C090005" w:tentative="1">
+      <w:start w:val="1"/>
+      <w:numFmt w:val="bullet"/>
+      <w:lvlText w:val=""/>
+      <w:lvlJc w:val="left"/>
+      <w:pPr>
+        <w:ind w:left="4320" w:hanging="360"/>
+      </w:pPr>
+      <w:rPr>
+        <w:rFonts w:ascii="Wingdings" w:hAnsi="Wingdings" w:hint="default"/>
+      </w:rPr>
+    </w:lvl>
+    <w:lvl w:ilvl="6" w:tplc="0C090001" w:tentative="1">
+      <w:start w:val="1"/>
+      <w:numFmt w:val="bullet"/>
+      <w:lvlText w:val=""/>
+      <w:lvlJc w:val="left"/>
+      <w:pPr>
+        <w:ind w:left="5040" w:hanging="360"/>
+      </w:pPr>
+      <w:rPr>
+        <w:rFonts w:ascii="Symbol" w:hAnsi="Symbol" w:hint="default"/>
+      </w:rPr>
+    </w:lvl>
+    <w:lvl w:ilvl="7" w:tplc="0C090003" w:tentative="1">
+      <w:start w:val="1"/>
+      <w:numFmt w:val="bullet"/>
+      <w:lvlText w:val="o"/>
+      <w:lvlJc w:val="left"/>
+      <w:pPr>
+        <w:ind w:left="5760" w:hanging="360"/>
+      </w:pPr>
+      <w:rPr>
+        <w:rFonts w:ascii="Courier New" w:hAnsi="Courier New" w:cs="Courier New" w:hint="default"/>
+      </w:rPr>
+    </w:lvl>
+    <w:lvl w:ilvl="8" w:tplc="0C090005" w:tentative="1">
+      <w:start w:val="1"/>
+      <w:numFmt w:val="bullet"/>
+      <w:lvlText w:val=""/>
+      <w:lvlJc w:val="left"/>
+      <w:pPr>
+        <w:ind w:left="6480" w:hanging="360"/>
+      </w:pPr>
+      <w:rPr>
+        <w:rFonts w:ascii="Wingdings" w:hAnsi="Wingdings" w:hint="default"/>
+      </w:rPr>
+    </w:lvl>
+  </w:abstractNum>
+  <w:abstractNum w:abstractNumId="5" w15:restartNumberingAfterBreak="0">
     <w:nsid w:val="653B4EFE"/>
     <w:multiLevelType w:val="hybridMultilevel"/>
     <w:tmpl w:val="4F0AB61A"/>
@@ -4181,7 +4873,7 @@
       </w:rPr>
     </w:lvl>
   </w:abstractNum>
-  <w:abstractNum w:abstractNumId="3" w15:restartNumberingAfterBreak="0">
+  <w:abstractNum w:abstractNumId="6" w15:restartNumberingAfterBreak="0">
     <w:nsid w:val="66BF6F6B"/>
     <w:multiLevelType w:val="hybridMultilevel"/>
     <w:tmpl w:val="69C64002"/>
@@ -4267,7 +4959,7 @@
       </w:pPr>
     </w:lvl>
   </w:abstractNum>
-  <w:abstractNum w:abstractNumId="4" w15:restartNumberingAfterBreak="0">
+  <w:abstractNum w:abstractNumId="7" w15:restartNumberingAfterBreak="0">
     <w:nsid w:val="678D6B80"/>
     <w:multiLevelType w:val="hybridMultilevel"/>
     <w:tmpl w:val="8D78B3DE"/>
@@ -4380,7 +5072,7 @@
       </w:rPr>
     </w:lvl>
   </w:abstractNum>
-  <w:abstractNum w:abstractNumId="5" w15:restartNumberingAfterBreak="0">
+  <w:abstractNum w:abstractNumId="8" w15:restartNumberingAfterBreak="0">
     <w:nsid w:val="69C0403B"/>
     <w:multiLevelType w:val="hybridMultilevel"/>
     <w:tmpl w:val="B0902B84"/>
@@ -4492,7 +5184,120 @@
       </w:rPr>
     </w:lvl>
   </w:abstractNum>
-  <w:abstractNum w:abstractNumId="6" w15:restartNumberingAfterBreak="0">
+  <w:abstractNum w:abstractNumId="9" w15:restartNumberingAfterBreak="0">
+    <w:nsid w:val="710A6626"/>
+    <w:multiLevelType w:val="hybridMultilevel"/>
+    <w:tmpl w:val="F782F1F2"/>
+    <w:lvl w:ilvl="0" w:tplc="0C090001">
+      <w:start w:val="1"/>
+      <w:numFmt w:val="bullet"/>
+      <w:lvlText w:val=""/>
+      <w:lvlJc w:val="left"/>
+      <w:pPr>
+        <w:ind w:left="720" w:hanging="360"/>
+      </w:pPr>
+      <w:rPr>
+        <w:rFonts w:ascii="Symbol" w:hAnsi="Symbol" w:hint="default"/>
+      </w:rPr>
+    </w:lvl>
+    <w:lvl w:ilvl="1" w:tplc="0C090003" w:tentative="1">
+      <w:start w:val="1"/>
+      <w:numFmt w:val="bullet"/>
+      <w:lvlText w:val="o"/>
+      <w:lvlJc w:val="left"/>
+      <w:pPr>
+        <w:ind w:left="1440" w:hanging="360"/>
+      </w:pPr>
+      <w:rPr>
+        <w:rFonts w:ascii="Courier New" w:hAnsi="Courier New" w:cs="Courier New" w:hint="default"/>
+      </w:rPr>
+    </w:lvl>
+    <w:lvl w:ilvl="2" w:tplc="0C090005" w:tentative="1">
+      <w:start w:val="1"/>
+      <w:numFmt w:val="bullet"/>
+      <w:lvlText w:val=""/>
+      <w:lvlJc w:val="left"/>
+      <w:pPr>
+        <w:ind w:left="2160" w:hanging="360"/>
+      </w:pPr>
+      <w:rPr>
+        <w:rFonts w:ascii="Wingdings" w:hAnsi="Wingdings" w:hint="default"/>
+      </w:rPr>
+    </w:lvl>
+    <w:lvl w:ilvl="3" w:tplc="0C090001" w:tentative="1">
+      <w:start w:val="1"/>
+      <w:numFmt w:val="bullet"/>
+      <w:lvlText w:val=""/>
+      <w:lvlJc w:val="left"/>
+      <w:pPr>
+        <w:ind w:left="2880" w:hanging="360"/>
+      </w:pPr>
+      <w:rPr>
+        <w:rFonts w:ascii="Symbol" w:hAnsi="Symbol" w:hint="default"/>
+      </w:rPr>
+    </w:lvl>
+    <w:lvl w:ilvl="4" w:tplc="0C090003" w:tentative="1">
+      <w:start w:val="1"/>
+      <w:numFmt w:val="bullet"/>
+      <w:lvlText w:val="o"/>
+      <w:lvlJc w:val="left"/>
+      <w:pPr>
+        <w:ind w:left="3600" w:hanging="360"/>
+      </w:pPr>
+      <w:rPr>
+        <w:rFonts w:ascii="Courier New" w:hAnsi="Courier New" w:cs="Courier New" w:hint="default"/>
+      </w:rPr>
+    </w:lvl>
+    <w:lvl w:ilvl="5" w:tplc="0C090005" w:tentative="1">
+      <w:start w:val="1"/>
+      <w:numFmt w:val="bullet"/>
+      <w:lvlText w:val=""/>
+      <w:lvlJc w:val="left"/>
+      <w:pPr>
+        <w:ind w:left="4320" w:hanging="360"/>
+      </w:pPr>
+      <w:rPr>
+        <w:rFonts w:ascii="Wingdings" w:hAnsi="Wingdings" w:hint="default"/>
+      </w:rPr>
+    </w:lvl>
+    <w:lvl w:ilvl="6" w:tplc="0C090001" w:tentative="1">
+      <w:start w:val="1"/>
+      <w:numFmt w:val="bullet"/>
+      <w:lvlText w:val=""/>
+      <w:lvlJc w:val="left"/>
+      <w:pPr>
+        <w:ind w:left="5040" w:hanging="360"/>
+      </w:pPr>
+      <w:rPr>
+        <w:rFonts w:ascii="Symbol" w:hAnsi="Symbol" w:hint="default"/>
+      </w:rPr>
+    </w:lvl>
+    <w:lvl w:ilvl="7" w:tplc="0C090003" w:tentative="1">
+      <w:start w:val="1"/>
+      <w:numFmt w:val="bullet"/>
+      <w:lvlText w:val="o"/>
+      <w:lvlJc w:val="left"/>
+      <w:pPr>
+        <w:ind w:left="5760" w:hanging="360"/>
+      </w:pPr>
+      <w:rPr>
+        <w:rFonts w:ascii="Courier New" w:hAnsi="Courier New" w:cs="Courier New" w:hint="default"/>
+      </w:rPr>
+    </w:lvl>
+    <w:lvl w:ilvl="8" w:tplc="0C090005" w:tentative="1">
+      <w:start w:val="1"/>
+      <w:numFmt w:val="bullet"/>
+      <w:lvlText w:val=""/>
+      <w:lvlJc w:val="left"/>
+      <w:pPr>
+        <w:ind w:left="6480" w:hanging="360"/>
+      </w:pPr>
+      <w:rPr>
+        <w:rFonts w:ascii="Wingdings" w:hAnsi="Wingdings" w:hint="default"/>
+      </w:rPr>
+    </w:lvl>
+  </w:abstractNum>
+  <w:abstractNum w:abstractNumId="10" w15:restartNumberingAfterBreak="0">
     <w:nsid w:val="7532549F"/>
     <w:multiLevelType w:val="hybridMultilevel"/>
     <w:tmpl w:val="5890E498"/>
@@ -4605,7 +5410,7 @@
       </w:rPr>
     </w:lvl>
   </w:abstractNum>
-  <w:abstractNum w:abstractNumId="7" w15:restartNumberingAfterBreak="0">
+  <w:abstractNum w:abstractNumId="11" w15:restartNumberingAfterBreak="0">
     <w:nsid w:val="77A42A9F"/>
     <w:multiLevelType w:val="hybridMultilevel"/>
     <w:tmpl w:val="BF6C1674"/>
@@ -4717,7 +5522,120 @@
       </w:rPr>
     </w:lvl>
   </w:abstractNum>
-  <w:abstractNum w:abstractNumId="8" w15:restartNumberingAfterBreak="0">
+  <w:abstractNum w:abstractNumId="12" w15:restartNumberingAfterBreak="0">
+    <w:nsid w:val="78941F5B"/>
+    <w:multiLevelType w:val="hybridMultilevel"/>
+    <w:tmpl w:val="5BCC0A12"/>
+    <w:lvl w:ilvl="0" w:tplc="0C090001">
+      <w:start w:val="1"/>
+      <w:numFmt w:val="bullet"/>
+      <w:lvlText w:val=""/>
+      <w:lvlJc w:val="left"/>
+      <w:pPr>
+        <w:ind w:left="720" w:hanging="360"/>
+      </w:pPr>
+      <w:rPr>
+        <w:rFonts w:ascii="Symbol" w:hAnsi="Symbol" w:hint="default"/>
+      </w:rPr>
+    </w:lvl>
+    <w:lvl w:ilvl="1" w:tplc="0C090003" w:tentative="1">
+      <w:start w:val="1"/>
+      <w:numFmt w:val="bullet"/>
+      <w:lvlText w:val="o"/>
+      <w:lvlJc w:val="left"/>
+      <w:pPr>
+        <w:ind w:left="1440" w:hanging="360"/>
+      </w:pPr>
+      <w:rPr>
+        <w:rFonts w:ascii="Courier New" w:hAnsi="Courier New" w:cs="Courier New" w:hint="default"/>
+      </w:rPr>
+    </w:lvl>
+    <w:lvl w:ilvl="2" w:tplc="0C090005" w:tentative="1">
+      <w:start w:val="1"/>
+      <w:numFmt w:val="bullet"/>
+      <w:lvlText w:val=""/>
+      <w:lvlJc w:val="left"/>
+      <w:pPr>
+        <w:ind w:left="2160" w:hanging="360"/>
+      </w:pPr>
+      <w:rPr>
+        <w:rFonts w:ascii="Wingdings" w:hAnsi="Wingdings" w:hint="default"/>
+      </w:rPr>
+    </w:lvl>
+    <w:lvl w:ilvl="3" w:tplc="0C090001" w:tentative="1">
+      <w:start w:val="1"/>
+      <w:numFmt w:val="bullet"/>
+      <w:lvlText w:val=""/>
+      <w:lvlJc w:val="left"/>
+      <w:pPr>
+        <w:ind w:left="2880" w:hanging="360"/>
+      </w:pPr>
+      <w:rPr>
+        <w:rFonts w:ascii="Symbol" w:hAnsi="Symbol" w:hint="default"/>
+      </w:rPr>
+    </w:lvl>
+    <w:lvl w:ilvl="4" w:tplc="0C090003" w:tentative="1">
+      <w:start w:val="1"/>
+      <w:numFmt w:val="bullet"/>
+      <w:lvlText w:val="o"/>
+      <w:lvlJc w:val="left"/>
+      <w:pPr>
+        <w:ind w:left="3600" w:hanging="360"/>
+      </w:pPr>
+      <w:rPr>
+        <w:rFonts w:ascii="Courier New" w:hAnsi="Courier New" w:cs="Courier New" w:hint="default"/>
+      </w:rPr>
+    </w:lvl>
+    <w:lvl w:ilvl="5" w:tplc="0C090005" w:tentative="1">
+      <w:start w:val="1"/>
+      <w:numFmt w:val="bullet"/>
+      <w:lvlText w:val=""/>
+      <w:lvlJc w:val="left"/>
+      <w:pPr>
+        <w:ind w:left="4320" w:hanging="360"/>
+      </w:pPr>
+      <w:rPr>
+        <w:rFonts w:ascii="Wingdings" w:hAnsi="Wingdings" w:hint="default"/>
+      </w:rPr>
+    </w:lvl>
+    <w:lvl w:ilvl="6" w:tplc="0C090001" w:tentative="1">
+      <w:start w:val="1"/>
+      <w:numFmt w:val="bullet"/>
+      <w:lvlText w:val=""/>
+      <w:lvlJc w:val="left"/>
+      <w:pPr>
+        <w:ind w:left="5040" w:hanging="360"/>
+      </w:pPr>
+      <w:rPr>
+        <w:rFonts w:ascii="Symbol" w:hAnsi="Symbol" w:hint="default"/>
+      </w:rPr>
+    </w:lvl>
+    <w:lvl w:ilvl="7" w:tplc="0C090003" w:tentative="1">
+      <w:start w:val="1"/>
+      <w:numFmt w:val="bullet"/>
+      <w:lvlText w:val="o"/>
+      <w:lvlJc w:val="left"/>
+      <w:pPr>
+        <w:ind w:left="5760" w:hanging="360"/>
+      </w:pPr>
+      <w:rPr>
+        <w:rFonts w:ascii="Courier New" w:hAnsi="Courier New" w:cs="Courier New" w:hint="default"/>
+      </w:rPr>
+    </w:lvl>
+    <w:lvl w:ilvl="8" w:tplc="0C090005" w:tentative="1">
+      <w:start w:val="1"/>
+      <w:numFmt w:val="bullet"/>
+      <w:lvlText w:val=""/>
+      <w:lvlJc w:val="left"/>
+      <w:pPr>
+        <w:ind w:left="6480" w:hanging="360"/>
+      </w:pPr>
+      <w:rPr>
+        <w:rFonts w:ascii="Wingdings" w:hAnsi="Wingdings" w:hint="default"/>
+      </w:rPr>
+    </w:lvl>
+  </w:abstractNum>
+  <w:abstractNum w:abstractNumId="13" w15:restartNumberingAfterBreak="0">
     <w:nsid w:val="798B22A3"/>
     <w:multiLevelType w:val="hybridMultilevel"/>
     <w:tmpl w:val="2122A1C0"/>
@@ -4829,7 +5747,7 @@
       </w:rPr>
     </w:lvl>
   </w:abstractNum>
-  <w:abstractNum w:abstractNumId="9" w15:restartNumberingAfterBreak="0">
+  <w:abstractNum w:abstractNumId="14" w15:restartNumberingAfterBreak="0">
     <w:nsid w:val="7C076EE0"/>
     <w:multiLevelType w:val="hybridMultilevel"/>
     <w:tmpl w:val="CBA04C82"/>
@@ -4916,34 +5834,49 @@
     </w:lvl>
   </w:abstractNum>
   <w:num w:numId="1">
+    <w:abstractNumId w:val="3"/>
+  </w:num>
+  <w:num w:numId="2">
+    <w:abstractNumId w:val="10"/>
+  </w:num>
+  <w:num w:numId="3">
+    <w:abstractNumId w:val="5"/>
+  </w:num>
+  <w:num w:numId="4">
+    <w:abstractNumId w:val="2"/>
+  </w:num>
+  <w:num w:numId="5">
+    <w:abstractNumId w:val="13"/>
+  </w:num>
+  <w:num w:numId="6">
+    <w:abstractNumId w:val="8"/>
+  </w:num>
+  <w:num w:numId="7">
+    <w:abstractNumId w:val="11"/>
+  </w:num>
+  <w:num w:numId="8">
+    <w:abstractNumId w:val="14"/>
+  </w:num>
+  <w:num w:numId="9">
+    <w:abstractNumId w:val="6"/>
+  </w:num>
+  <w:num w:numId="10">
+    <w:abstractNumId w:val="7"/>
+  </w:num>
+  <w:num w:numId="11">
+    <w:abstractNumId w:val="4"/>
+  </w:num>
+  <w:num w:numId="12">
     <w:abstractNumId w:val="1"/>
   </w:num>
-  <w:num w:numId="2">
-    <w:abstractNumId w:val="6"/>
+  <w:num w:numId="13">
+    <w:abstractNumId w:val="12"/>
   </w:num>
-  <w:num w:numId="3">
-    <w:abstractNumId w:val="2"/>
-  </w:num>
-  <w:num w:numId="4">
+  <w:num w:numId="14">
     <w:abstractNumId w:val="0"/>
   </w:num>
-  <w:num w:numId="5">
-    <w:abstractNumId w:val="8"/>
-  </w:num>
-  <w:num w:numId="6">
-    <w:abstractNumId w:val="5"/>
-  </w:num>
-  <w:num w:numId="7">
-    <w:abstractNumId w:val="7"/>
-  </w:num>
-  <w:num w:numId="8">
+  <w:num w:numId="15">
     <w:abstractNumId w:val="9"/>
-  </w:num>
-  <w:num w:numId="9">
-    <w:abstractNumId w:val="3"/>
-  </w:num>
-  <w:num w:numId="10">
-    <w:abstractNumId w:val="4"/>
   </w:num>
 </w:numbering>
 </file>

</xml_diff>